<commit_message>
Updated frontend API base URL for production
</commit_message>
<xml_diff>
--- a/AutoML_Pipeline_Builder/docs/Chaudhari-Yash_4252695_PSE_P3.docx
+++ b/AutoML_Pipeline_Builder/docs/Chaudhari-Yash_4252695_PSE_P3.docx
@@ -658,7 +658,7 @@
             </w:rPr>
             <w:fldChar w:fldCharType="separate"/>
           </w:r>
-          <w:hyperlink w:anchor="_Toc219821152" w:history="1">
+          <w:hyperlink w:anchor="_Toc219894281" w:history="1">
             <w:r>
               <w:rPr>
                 <w:rStyle w:val="Hyperlink"/>
@@ -696,7 +696,7 @@
               <w:rPr>
                 <w:webHidden/>
               </w:rPr>
-              <w:instrText xml:space="preserve"> PAGEREF _Toc219821152 \h </w:instrText>
+              <w:instrText xml:space="preserve"> PAGEREF _Toc219894281 \h </w:instrText>
             </w:r>
             <w:r>
               <w:rPr>
@@ -733,7 +733,7 @@
               <w:lang w:eastAsia="en-GB"/>
             </w:rPr>
           </w:pPr>
-          <w:hyperlink w:anchor="_Toc219821153" w:history="1">
+          <w:hyperlink w:anchor="_Toc219894282" w:history="1">
             <w:r>
               <w:rPr>
                 <w:rStyle w:val="Hyperlink"/>
@@ -771,7 +771,7 @@
               <w:rPr>
                 <w:webHidden/>
               </w:rPr>
-              <w:instrText xml:space="preserve"> PAGEREF _Toc219821153 \h </w:instrText>
+              <w:instrText xml:space="preserve"> PAGEREF _Toc219894282 \h </w:instrText>
             </w:r>
             <w:r>
               <w:rPr>
@@ -815,7 +815,7 @@
               <w:lang w:eastAsia="en-GB"/>
             </w:rPr>
           </w:pPr>
-          <w:hyperlink w:anchor="_Toc219821154" w:history="1">
+          <w:hyperlink w:anchor="_Toc219894283" w:history="1">
             <w:r>
               <w:rPr>
                 <w:rStyle w:val="Hyperlink"/>
@@ -863,7 +863,7 @@
                 <w:noProof/>
                 <w:webHidden/>
               </w:rPr>
-              <w:instrText xml:space="preserve"> PAGEREF _Toc219821154 \h </w:instrText>
+              <w:instrText xml:space="preserve"> PAGEREF _Toc219894283 \h </w:instrText>
             </w:r>
             <w:r>
               <w:rPr>
@@ -911,7 +911,7 @@
               <w:lang w:eastAsia="en-GB"/>
             </w:rPr>
           </w:pPr>
-          <w:hyperlink w:anchor="_Toc219821155" w:history="1">
+          <w:hyperlink w:anchor="_Toc219894284" w:history="1">
             <w:r>
               <w:rPr>
                 <w:rStyle w:val="Hyperlink"/>
@@ -959,7 +959,7 @@
                 <w:noProof/>
                 <w:webHidden/>
               </w:rPr>
-              <w:instrText xml:space="preserve"> PAGEREF _Toc219821155 \h </w:instrText>
+              <w:instrText xml:space="preserve"> PAGEREF _Toc219894284 \h </w:instrText>
             </w:r>
             <w:r>
               <w:rPr>
@@ -1007,7 +1007,7 @@
               <w:lang w:eastAsia="en-GB"/>
             </w:rPr>
           </w:pPr>
-          <w:hyperlink w:anchor="_Toc219821156" w:history="1">
+          <w:hyperlink w:anchor="_Toc219894285" w:history="1">
             <w:r>
               <w:rPr>
                 <w:rStyle w:val="Hyperlink"/>
@@ -1055,7 +1055,7 @@
                 <w:noProof/>
                 <w:webHidden/>
               </w:rPr>
-              <w:instrText xml:space="preserve"> PAGEREF _Toc219821156 \h </w:instrText>
+              <w:instrText xml:space="preserve"> PAGEREF _Toc219894285 \h </w:instrText>
             </w:r>
             <w:r>
               <w:rPr>
@@ -1096,7 +1096,7 @@
               <w:lang w:eastAsia="en-GB"/>
             </w:rPr>
           </w:pPr>
-          <w:hyperlink w:anchor="_Toc219821157" w:history="1">
+          <w:hyperlink w:anchor="_Toc219894286" w:history="1">
             <w:r>
               <w:rPr>
                 <w:rStyle w:val="Hyperlink"/>
@@ -1134,7 +1134,7 @@
               <w:rPr>
                 <w:webHidden/>
               </w:rPr>
-              <w:instrText xml:space="preserve"> PAGEREF _Toc219821157 \h </w:instrText>
+              <w:instrText xml:space="preserve"> PAGEREF _Toc219894286 \h </w:instrText>
             </w:r>
             <w:r>
               <w:rPr>
@@ -1171,7 +1171,7 @@
               <w:lang w:eastAsia="en-GB"/>
             </w:rPr>
           </w:pPr>
-          <w:hyperlink w:anchor="_Toc219821158" w:history="1">
+          <w:hyperlink w:anchor="_Toc219894287" w:history="1">
             <w:r>
               <w:rPr>
                 <w:rStyle w:val="Hyperlink"/>
@@ -1209,7 +1209,7 @@
               <w:rPr>
                 <w:webHidden/>
               </w:rPr>
-              <w:instrText xml:space="preserve"> PAGEREF _Toc219821158 \h </w:instrText>
+              <w:instrText xml:space="preserve"> PAGEREF _Toc219894287 \h </w:instrText>
             </w:r>
             <w:r>
               <w:rPr>
@@ -1253,7 +1253,7 @@
               <w:lang w:eastAsia="en-GB"/>
             </w:rPr>
           </w:pPr>
-          <w:hyperlink w:anchor="_Toc219821159" w:history="1">
+          <w:hyperlink w:anchor="_Toc219894288" w:history="1">
             <w:r>
               <w:rPr>
                 <w:rStyle w:val="Hyperlink"/>
@@ -1301,7 +1301,7 @@
                 <w:noProof/>
                 <w:webHidden/>
               </w:rPr>
-              <w:instrText xml:space="preserve"> PAGEREF _Toc219821159 \h </w:instrText>
+              <w:instrText xml:space="preserve"> PAGEREF _Toc219894288 \h </w:instrText>
             </w:r>
             <w:r>
               <w:rPr>
@@ -1349,7 +1349,7 @@
               <w:lang w:eastAsia="en-GB"/>
             </w:rPr>
           </w:pPr>
-          <w:hyperlink w:anchor="_Toc219821160" w:history="1">
+          <w:hyperlink w:anchor="_Toc219894289" w:history="1">
             <w:r>
               <w:rPr>
                 <w:rStyle w:val="Hyperlink"/>
@@ -1397,7 +1397,7 @@
                 <w:noProof/>
                 <w:webHidden/>
               </w:rPr>
-              <w:instrText xml:space="preserve"> PAGEREF _Toc219821160 \h </w:instrText>
+              <w:instrText xml:space="preserve"> PAGEREF _Toc219894289 \h </w:instrText>
             </w:r>
             <w:r>
               <w:rPr>
@@ -1445,7 +1445,7 @@
               <w:lang w:eastAsia="en-GB"/>
             </w:rPr>
           </w:pPr>
-          <w:hyperlink w:anchor="_Toc219821161" w:history="1">
+          <w:hyperlink w:anchor="_Toc219894290" w:history="1">
             <w:r>
               <w:rPr>
                 <w:rStyle w:val="Hyperlink"/>
@@ -1493,7 +1493,7 @@
                 <w:noProof/>
                 <w:webHidden/>
               </w:rPr>
-              <w:instrText xml:space="preserve"> PAGEREF _Toc219821161 \h </w:instrText>
+              <w:instrText xml:space="preserve"> PAGEREF _Toc219894290 \h </w:instrText>
             </w:r>
             <w:r>
               <w:rPr>
@@ -1541,7 +1541,7 @@
               <w:lang w:eastAsia="en-GB"/>
             </w:rPr>
           </w:pPr>
-          <w:hyperlink w:anchor="_Toc219821162" w:history="1">
+          <w:hyperlink w:anchor="_Toc219894291" w:history="1">
             <w:r>
               <w:rPr>
                 <w:rStyle w:val="Hyperlink"/>
@@ -1589,7 +1589,7 @@
                 <w:noProof/>
                 <w:webHidden/>
               </w:rPr>
-              <w:instrText xml:space="preserve"> PAGEREF _Toc219821162 \h </w:instrText>
+              <w:instrText xml:space="preserve"> PAGEREF _Toc219894291 \h </w:instrText>
             </w:r>
             <w:r>
               <w:rPr>
@@ -1637,7 +1637,7 @@
               <w:lang w:eastAsia="en-GB"/>
             </w:rPr>
           </w:pPr>
-          <w:hyperlink w:anchor="_Toc219821163" w:history="1">
+          <w:hyperlink w:anchor="_Toc219894292" w:history="1">
             <w:r>
               <w:rPr>
                 <w:rStyle w:val="Hyperlink"/>
@@ -1684,7 +1684,7 @@
                 <w:noProof/>
                 <w:webHidden/>
               </w:rPr>
-              <w:instrText xml:space="preserve"> PAGEREF _Toc219821163 \h </w:instrText>
+              <w:instrText xml:space="preserve"> PAGEREF _Toc219894292 \h </w:instrText>
             </w:r>
             <w:r>
               <w:rPr>
@@ -1725,7 +1725,7 @@
               <w:lang w:eastAsia="en-GB"/>
             </w:rPr>
           </w:pPr>
-          <w:hyperlink w:anchor="_Toc219821164" w:history="1">
+          <w:hyperlink w:anchor="_Toc219894293" w:history="1">
             <w:r>
               <w:rPr>
                 <w:rStyle w:val="Hyperlink"/>
@@ -1763,7 +1763,7 @@
               <w:rPr>
                 <w:webHidden/>
               </w:rPr>
-              <w:instrText xml:space="preserve"> PAGEREF _Toc219821164 \h </w:instrText>
+              <w:instrText xml:space="preserve"> PAGEREF _Toc219894293 \h </w:instrText>
             </w:r>
             <w:r>
               <w:rPr>
@@ -1807,7 +1807,7 @@
               <w:lang w:eastAsia="en-GB"/>
             </w:rPr>
           </w:pPr>
-          <w:hyperlink w:anchor="_Toc219821165" w:history="1">
+          <w:hyperlink w:anchor="_Toc219894294" w:history="1">
             <w:r>
               <w:rPr>
                 <w:rStyle w:val="Hyperlink"/>
@@ -1855,7 +1855,7 @@
                 <w:noProof/>
                 <w:webHidden/>
               </w:rPr>
-              <w:instrText xml:space="preserve"> PAGEREF _Toc219821165 \h </w:instrText>
+              <w:instrText xml:space="preserve"> PAGEREF _Toc219894294 \h </w:instrText>
             </w:r>
             <w:r>
               <w:rPr>
@@ -1903,7 +1903,7 @@
               <w:lang w:eastAsia="en-GB"/>
             </w:rPr>
           </w:pPr>
-          <w:hyperlink w:anchor="_Toc219821166" w:history="1">
+          <w:hyperlink w:anchor="_Toc219894295" w:history="1">
             <w:r>
               <w:rPr>
                 <w:rStyle w:val="Hyperlink"/>
@@ -1951,7 +1951,7 @@
                 <w:noProof/>
                 <w:webHidden/>
               </w:rPr>
-              <w:instrText xml:space="preserve"> PAGEREF _Toc219821166 \h </w:instrText>
+              <w:instrText xml:space="preserve"> PAGEREF _Toc219894295 \h </w:instrText>
             </w:r>
             <w:r>
               <w:rPr>
@@ -1999,7 +1999,7 @@
               <w:lang w:eastAsia="en-GB"/>
             </w:rPr>
           </w:pPr>
-          <w:hyperlink w:anchor="_Toc219821167" w:history="1">
+          <w:hyperlink w:anchor="_Toc219894296" w:history="1">
             <w:r>
               <w:rPr>
                 <w:rStyle w:val="Hyperlink"/>
@@ -2047,7 +2047,7 @@
                 <w:noProof/>
                 <w:webHidden/>
               </w:rPr>
-              <w:instrText xml:space="preserve"> PAGEREF _Toc219821167 \h </w:instrText>
+              <w:instrText xml:space="preserve"> PAGEREF _Toc219894296 \h </w:instrText>
             </w:r>
             <w:r>
               <w:rPr>
@@ -2095,7 +2095,7 @@
               <w:lang w:eastAsia="en-GB"/>
             </w:rPr>
           </w:pPr>
-          <w:hyperlink w:anchor="_Toc219821168" w:history="1">
+          <w:hyperlink w:anchor="_Toc219894297" w:history="1">
             <w:r>
               <w:rPr>
                 <w:rStyle w:val="Hyperlink"/>
@@ -2143,7 +2143,7 @@
                 <w:noProof/>
                 <w:webHidden/>
               </w:rPr>
-              <w:instrText xml:space="preserve"> PAGEREF _Toc219821168 \h </w:instrText>
+              <w:instrText xml:space="preserve"> PAGEREF _Toc219894297 \h </w:instrText>
             </w:r>
             <w:r>
               <w:rPr>
@@ -2191,7 +2191,7 @@
               <w:lang w:eastAsia="en-GB"/>
             </w:rPr>
           </w:pPr>
-          <w:hyperlink w:anchor="_Toc219821169" w:history="1">
+          <w:hyperlink w:anchor="_Toc219894298" w:history="1">
             <w:r>
               <w:rPr>
                 <w:rStyle w:val="Hyperlink"/>
@@ -2238,7 +2238,7 @@
                 <w:noProof/>
                 <w:webHidden/>
               </w:rPr>
-              <w:instrText xml:space="preserve"> PAGEREF _Toc219821169 \h </w:instrText>
+              <w:instrText xml:space="preserve"> PAGEREF _Toc219894298 \h </w:instrText>
             </w:r>
             <w:r>
               <w:rPr>
@@ -2279,7 +2279,7 @@
               <w:lang w:eastAsia="en-GB"/>
             </w:rPr>
           </w:pPr>
-          <w:hyperlink w:anchor="_Toc219821170" w:history="1">
+          <w:hyperlink w:anchor="_Toc219894299" w:history="1">
             <w:r>
               <w:rPr>
                 <w:rStyle w:val="Hyperlink"/>
@@ -2317,7 +2317,7 @@
               <w:rPr>
                 <w:webHidden/>
               </w:rPr>
-              <w:instrText xml:space="preserve"> PAGEREF _Toc219821170 \h </w:instrText>
+              <w:instrText xml:space="preserve"> PAGEREF _Toc219894299 \h </w:instrText>
             </w:r>
             <w:r>
               <w:rPr>
@@ -2354,7 +2354,7 @@
               <w:lang w:eastAsia="en-GB"/>
             </w:rPr>
           </w:pPr>
-          <w:hyperlink w:anchor="_Toc219821171" w:history="1">
+          <w:hyperlink w:anchor="_Toc219894300" w:history="1">
             <w:r>
               <w:rPr>
                 <w:rStyle w:val="Hyperlink"/>
@@ -2392,7 +2392,7 @@
               <w:rPr>
                 <w:webHidden/>
               </w:rPr>
-              <w:instrText xml:space="preserve"> PAGEREF _Toc219821171 \h </w:instrText>
+              <w:instrText xml:space="preserve"> PAGEREF _Toc219894300 \h </w:instrText>
             </w:r>
             <w:r>
               <w:rPr>
@@ -2436,7 +2436,7 @@
               <w:lang w:eastAsia="en-GB"/>
             </w:rPr>
           </w:pPr>
-          <w:hyperlink w:anchor="_Toc219821172" w:history="1">
+          <w:hyperlink w:anchor="_Toc219894301" w:history="1">
             <w:r>
               <w:rPr>
                 <w:rStyle w:val="Hyperlink"/>
@@ -2484,7 +2484,7 @@
                 <w:noProof/>
                 <w:webHidden/>
               </w:rPr>
-              <w:instrText xml:space="preserve"> PAGEREF _Toc219821172 \h </w:instrText>
+              <w:instrText xml:space="preserve"> PAGEREF _Toc219894301 \h </w:instrText>
             </w:r>
             <w:r>
               <w:rPr>
@@ -2532,7 +2532,7 @@
               <w:lang w:eastAsia="en-GB"/>
             </w:rPr>
           </w:pPr>
-          <w:hyperlink w:anchor="_Toc219821173" w:history="1">
+          <w:hyperlink w:anchor="_Toc219894302" w:history="1">
             <w:r>
               <w:rPr>
                 <w:rStyle w:val="Hyperlink"/>
@@ -2580,7 +2580,7 @@
                 <w:noProof/>
                 <w:webHidden/>
               </w:rPr>
-              <w:instrText xml:space="preserve"> PAGEREF _Toc219821173 \h </w:instrText>
+              <w:instrText xml:space="preserve"> PAGEREF _Toc219894302 \h </w:instrText>
             </w:r>
             <w:r>
               <w:rPr>
@@ -2628,7 +2628,7 @@
               <w:lang w:eastAsia="en-GB"/>
             </w:rPr>
           </w:pPr>
-          <w:hyperlink w:anchor="_Toc219821174" w:history="1">
+          <w:hyperlink w:anchor="_Toc219894303" w:history="1">
             <w:r>
               <w:rPr>
                 <w:rStyle w:val="Hyperlink"/>
@@ -2676,7 +2676,7 @@
                 <w:noProof/>
                 <w:webHidden/>
               </w:rPr>
-              <w:instrText xml:space="preserve"> PAGEREF _Toc219821174 \h </w:instrText>
+              <w:instrText xml:space="preserve"> PAGEREF _Toc219894303 \h </w:instrText>
             </w:r>
             <w:r>
               <w:rPr>
@@ -2697,6 +2697,348 @@
                 <w:webHidden/>
               </w:rPr>
               <w:t>17</w:t>
+            </w:r>
+            <w:r>
+              <w:rPr>
+                <w:noProof/>
+                <w:webHidden/>
+              </w:rPr>
+              <w:fldChar w:fldCharType="end"/>
+            </w:r>
+          </w:hyperlink>
+        </w:p>
+        <w:p>
+          <w:pPr>
+            <w:pStyle w:val="TOC1"/>
+            <w:rPr>
+              <w:rFonts w:asciiTheme="minorHAnsi" w:eastAsiaTheme="minorEastAsia" w:hAnsiTheme="minorHAnsi" w:cstheme="minorBidi"/>
+              <w:b w:val="0"/>
+              <w:bCs w:val="0"/>
+              <w:lang w:eastAsia="en-GB"/>
+            </w:rPr>
+          </w:pPr>
+          <w:hyperlink w:anchor="_Toc219894304" w:history="1">
+            <w:r>
+              <w:rPr>
+                <w:rStyle w:val="Hyperlink"/>
+              </w:rPr>
+              <w:t>8.</w:t>
+            </w:r>
+            <w:r>
+              <w:rPr>
+                <w:rFonts w:asciiTheme="minorHAnsi" w:eastAsiaTheme="minorEastAsia" w:hAnsiTheme="minorHAnsi" w:cstheme="minorBidi"/>
+                <w:b w:val="0"/>
+                <w:bCs w:val="0"/>
+                <w:lang w:eastAsia="en-GB"/>
+              </w:rPr>
+              <w:tab/>
+            </w:r>
+            <w:r>
+              <w:rPr>
+                <w:rStyle w:val="Hyperlink"/>
+              </w:rPr>
+              <w:t>RESULTS AND DISCUSSION:</w:t>
+            </w:r>
+            <w:r>
+              <w:rPr>
+                <w:webHidden/>
+              </w:rPr>
+              <w:tab/>
+            </w:r>
+            <w:r>
+              <w:rPr>
+                <w:webHidden/>
+              </w:rPr>
+              <w:fldChar w:fldCharType="begin"/>
+            </w:r>
+            <w:r>
+              <w:rPr>
+                <w:webHidden/>
+              </w:rPr>
+              <w:instrText xml:space="preserve"> PAGEREF _Toc219894304 \h </w:instrText>
+            </w:r>
+            <w:r>
+              <w:rPr>
+                <w:webHidden/>
+              </w:rPr>
+            </w:r>
+            <w:r>
+              <w:rPr>
+                <w:webHidden/>
+              </w:rPr>
+              <w:fldChar w:fldCharType="separate"/>
+            </w:r>
+            <w:r>
+              <w:rPr>
+                <w:webHidden/>
+              </w:rPr>
+              <w:t>18</w:t>
+            </w:r>
+            <w:r>
+              <w:rPr>
+                <w:webHidden/>
+              </w:rPr>
+              <w:fldChar w:fldCharType="end"/>
+            </w:r>
+          </w:hyperlink>
+        </w:p>
+        <w:p>
+          <w:pPr>
+            <w:pStyle w:val="TOC1"/>
+            <w:rPr>
+              <w:rFonts w:asciiTheme="minorHAnsi" w:eastAsiaTheme="minorEastAsia" w:hAnsiTheme="minorHAnsi" w:cstheme="minorBidi"/>
+              <w:b w:val="0"/>
+              <w:bCs w:val="0"/>
+              <w:lang w:eastAsia="en-GB"/>
+            </w:rPr>
+          </w:pPr>
+          <w:hyperlink w:anchor="_Toc219894305" w:history="1">
+            <w:r>
+              <w:rPr>
+                <w:rStyle w:val="Hyperlink"/>
+              </w:rPr>
+              <w:t>9.</w:t>
+            </w:r>
+            <w:r>
+              <w:rPr>
+                <w:rFonts w:asciiTheme="minorHAnsi" w:eastAsiaTheme="minorEastAsia" w:hAnsiTheme="minorHAnsi" w:cstheme="minorBidi"/>
+                <w:b w:val="0"/>
+                <w:bCs w:val="0"/>
+                <w:lang w:eastAsia="en-GB"/>
+              </w:rPr>
+              <w:tab/>
+            </w:r>
+            <w:r>
+              <w:rPr>
+                <w:rStyle w:val="Hyperlink"/>
+              </w:rPr>
+              <w:t>CONCLUSION AND FUTURE WORK:</w:t>
+            </w:r>
+            <w:r>
+              <w:rPr>
+                <w:webHidden/>
+              </w:rPr>
+              <w:tab/>
+            </w:r>
+            <w:r>
+              <w:rPr>
+                <w:webHidden/>
+              </w:rPr>
+              <w:fldChar w:fldCharType="begin"/>
+            </w:r>
+            <w:r>
+              <w:rPr>
+                <w:webHidden/>
+              </w:rPr>
+              <w:instrText xml:space="preserve"> PAGEREF _Toc219894305 \h </w:instrText>
+            </w:r>
+            <w:r>
+              <w:rPr>
+                <w:webHidden/>
+              </w:rPr>
+            </w:r>
+            <w:r>
+              <w:rPr>
+                <w:webHidden/>
+              </w:rPr>
+              <w:fldChar w:fldCharType="separate"/>
+            </w:r>
+            <w:r>
+              <w:rPr>
+                <w:webHidden/>
+              </w:rPr>
+              <w:t>19</w:t>
+            </w:r>
+            <w:r>
+              <w:rPr>
+                <w:webHidden/>
+              </w:rPr>
+              <w:fldChar w:fldCharType="end"/>
+            </w:r>
+          </w:hyperlink>
+        </w:p>
+        <w:p>
+          <w:pPr>
+            <w:pStyle w:val="TOC2"/>
+            <w:tabs>
+              <w:tab w:val="left" w:pos="960"/>
+              <w:tab w:val="right" w:leader="dot" w:pos="9016"/>
+            </w:tabs>
+            <w:rPr>
+              <w:rFonts w:eastAsiaTheme="minorEastAsia"/>
+              <w:b w:val="0"/>
+              <w:bCs w:val="0"/>
+              <w:noProof/>
+              <w:sz w:val="24"/>
+              <w:szCs w:val="24"/>
+              <w:lang w:eastAsia="en-GB"/>
+            </w:rPr>
+          </w:pPr>
+          <w:hyperlink w:anchor="_Toc219894306" w:history="1">
+            <w:r>
+              <w:rPr>
+                <w:rStyle w:val="Hyperlink"/>
+                <w:rFonts w:ascii="Arial" w:hAnsi="Arial" w:cs="Arial"/>
+                <w:noProof/>
+              </w:rPr>
+              <w:t>9.1</w:t>
+            </w:r>
+            <w:r>
+              <w:rPr>
+                <w:rFonts w:eastAsiaTheme="minorEastAsia"/>
+                <w:b w:val="0"/>
+                <w:bCs w:val="0"/>
+                <w:noProof/>
+                <w:sz w:val="24"/>
+                <w:szCs w:val="24"/>
+                <w:lang w:eastAsia="en-GB"/>
+              </w:rPr>
+              <w:tab/>
+            </w:r>
+            <w:r>
+              <w:rPr>
+                <w:rStyle w:val="Hyperlink"/>
+                <w:rFonts w:ascii="Arial" w:hAnsi="Arial" w:cs="Arial"/>
+                <w:noProof/>
+              </w:rPr>
+              <w:t>Conclusion:</w:t>
+            </w:r>
+            <w:r>
+              <w:rPr>
+                <w:noProof/>
+                <w:webHidden/>
+              </w:rPr>
+              <w:tab/>
+            </w:r>
+            <w:r>
+              <w:rPr>
+                <w:noProof/>
+                <w:webHidden/>
+              </w:rPr>
+              <w:fldChar w:fldCharType="begin"/>
+            </w:r>
+            <w:r>
+              <w:rPr>
+                <w:noProof/>
+                <w:webHidden/>
+              </w:rPr>
+              <w:instrText xml:space="preserve"> PAGEREF _Toc219894306 \h </w:instrText>
+            </w:r>
+            <w:r>
+              <w:rPr>
+                <w:noProof/>
+                <w:webHidden/>
+              </w:rPr>
+            </w:r>
+            <w:r>
+              <w:rPr>
+                <w:noProof/>
+                <w:webHidden/>
+              </w:rPr>
+              <w:fldChar w:fldCharType="separate"/>
+            </w:r>
+            <w:r>
+              <w:rPr>
+                <w:noProof/>
+                <w:webHidden/>
+              </w:rPr>
+              <w:t>19</w:t>
+            </w:r>
+            <w:r>
+              <w:rPr>
+                <w:noProof/>
+                <w:webHidden/>
+              </w:rPr>
+              <w:fldChar w:fldCharType="end"/>
+            </w:r>
+          </w:hyperlink>
+        </w:p>
+        <w:p>
+          <w:pPr>
+            <w:pStyle w:val="TOC2"/>
+            <w:tabs>
+              <w:tab w:val="left" w:pos="960"/>
+              <w:tab w:val="right" w:leader="dot" w:pos="9016"/>
+            </w:tabs>
+            <w:rPr>
+              <w:rFonts w:eastAsiaTheme="minorEastAsia"/>
+              <w:b w:val="0"/>
+              <w:bCs w:val="0"/>
+              <w:noProof/>
+              <w:sz w:val="24"/>
+              <w:szCs w:val="24"/>
+              <w:lang w:eastAsia="en-GB"/>
+            </w:rPr>
+          </w:pPr>
+          <w:hyperlink w:anchor="_Toc219894307" w:history="1">
+            <w:r>
+              <w:rPr>
+                <w:rStyle w:val="Hyperlink"/>
+                <w:rFonts w:ascii="Arial" w:hAnsi="Arial" w:cs="Arial"/>
+                <w:noProof/>
+              </w:rPr>
+              <w:t>9.2</w:t>
+            </w:r>
+            <w:r>
+              <w:rPr>
+                <w:rFonts w:eastAsiaTheme="minorEastAsia"/>
+                <w:b w:val="0"/>
+                <w:bCs w:val="0"/>
+                <w:noProof/>
+                <w:sz w:val="24"/>
+                <w:szCs w:val="24"/>
+                <w:lang w:eastAsia="en-GB"/>
+              </w:rPr>
+              <w:tab/>
+            </w:r>
+            <w:r>
+              <w:rPr>
+                <w:rStyle w:val="Hyperlink"/>
+                <w:rFonts w:ascii="Arial" w:hAnsi="Arial" w:cs="Arial"/>
+                <w:noProof/>
+              </w:rPr>
+              <w:t>Future Work:</w:t>
+            </w:r>
+            <w:r>
+              <w:rPr>
+                <w:noProof/>
+                <w:webHidden/>
+              </w:rPr>
+              <w:tab/>
+            </w:r>
+            <w:r>
+              <w:rPr>
+                <w:noProof/>
+                <w:webHidden/>
+              </w:rPr>
+              <w:fldChar w:fldCharType="begin"/>
+            </w:r>
+            <w:r>
+              <w:rPr>
+                <w:noProof/>
+                <w:webHidden/>
+              </w:rPr>
+              <w:instrText xml:space="preserve"> PAGEREF _Toc219894307 \h </w:instrText>
+            </w:r>
+            <w:r>
+              <w:rPr>
+                <w:noProof/>
+                <w:webHidden/>
+              </w:rPr>
+            </w:r>
+            <w:r>
+              <w:rPr>
+                <w:noProof/>
+                <w:webHidden/>
+              </w:rPr>
+              <w:fldChar w:fldCharType="separate"/>
+            </w:r>
+            <w:r>
+              <w:rPr>
+                <w:noProof/>
+                <w:webHidden/>
+              </w:rPr>
+              <w:t>20</w:t>
             </w:r>
             <w:r>
               <w:rPr>
@@ -2722,78 +3064,6 @@
     </w:sdt>
     <w:p>
       <w:pPr>
-        <w:rPr>
-          <w:sz w:val="22"/>
-          <w:szCs w:val="22"/>
-        </w:rPr>
-      </w:pPr>
-    </w:p>
-    <w:p>
-      <w:pPr>
-        <w:rPr>
-          <w:sz w:val="22"/>
-          <w:szCs w:val="22"/>
-        </w:rPr>
-      </w:pPr>
-    </w:p>
-    <w:p>
-      <w:pPr>
-        <w:rPr>
-          <w:sz w:val="22"/>
-          <w:szCs w:val="22"/>
-        </w:rPr>
-      </w:pPr>
-    </w:p>
-    <w:p>
-      <w:pPr>
-        <w:rPr>
-          <w:sz w:val="22"/>
-          <w:szCs w:val="22"/>
-        </w:rPr>
-      </w:pPr>
-    </w:p>
-    <w:p>
-      <w:pPr>
-        <w:rPr>
-          <w:sz w:val="22"/>
-          <w:szCs w:val="22"/>
-        </w:rPr>
-      </w:pPr>
-    </w:p>
-    <w:p>
-      <w:pPr>
-        <w:rPr>
-          <w:sz w:val="22"/>
-          <w:szCs w:val="22"/>
-        </w:rPr>
-      </w:pPr>
-    </w:p>
-    <w:p>
-      <w:pPr>
-        <w:rPr>
-          <w:sz w:val="22"/>
-          <w:szCs w:val="22"/>
-        </w:rPr>
-      </w:pPr>
-    </w:p>
-    <w:p>
-      <w:pPr>
-        <w:rPr>
-          <w:sz w:val="22"/>
-          <w:szCs w:val="22"/>
-        </w:rPr>
-      </w:pPr>
-    </w:p>
-    <w:p>
-      <w:pPr>
-        <w:rPr>
-          <w:sz w:val="22"/>
-          <w:szCs w:val="22"/>
-        </w:rPr>
-      </w:pPr>
-    </w:p>
-    <w:p>
-      <w:pPr>
         <w:jc w:val="both"/>
         <w:rPr>
           <w:sz w:val="22"/>
@@ -2817,7 +3087,7 @@
           <w:szCs w:val="24"/>
         </w:rPr>
       </w:pPr>
-      <w:bookmarkStart w:id="0" w:name="_Toc219821152"/>
+      <w:bookmarkStart w:id="0" w:name="_Toc219894281"/>
       <w:r>
         <w:rPr>
           <w:rFonts w:ascii="Arial" w:hAnsi="Arial" w:cs="Arial"/>
@@ -2827,6 +3097,7 @@
           <w:sz w:val="24"/>
           <w:szCs w:val="24"/>
         </w:rPr>
+        <w:lastRenderedPageBreak/>
         <w:t>INTRODUCTION:</w:t>
       </w:r>
       <w:bookmarkEnd w:id="0"/>
@@ -2866,7 +3137,26 @@
           <w:sz w:val="22"/>
           <w:szCs w:val="22"/>
         </w:rPr>
-        <w:t xml:space="preserve">The Auto-ML Pipeline Builder project was created to close this gap by fusing automation with usability and transparency. The system’s objective is to offer a web-based platform that enables the user to upload a dataset, specify a target column and have a end-to-end machine learning pipeline automatically generated. In contrast to completely transparent Auto-ML systems, the suggested approach generates a thorough human-readable python file in addition to choosing the best ML model based on dataset attributes. Automation and learning are made possible by the user’s ability to download, examine, alter and retrain this exported pipeline. Delivering a clean, modular and manageable full-stack solution is the project’s major goal from a software engineering perspective. FastAPI is used to create the backend which has service-oriented design that divides tasks like pipeline execution, model selection, data handling and artifact creation. React was used in the development of the frontend, which offers an interactive and user-friendly interface that directs users through pipeline creation, </w:t>
+        <w:t>The Auto-ML Pipeline Builder project was created to close this gap by fusing automation with usability and transparency. The system’s objective is to offer a web-based platform that enables the user to upload a dataset, specify a target column and have a end-to-end machine learning pipeline automatically generated. In contrast to completely transparent Auto-ML systems, the suggested approach generates a thorough human-readable python file in addition to choosing the best ML model based on dataset attributes. Automation and learning are made possible by the user’s ability to download, examine, alter and retrain this exported pipeline. Delivering a clean, modular and manageable full-stack solution is the project’s major goal from a software engineering perspective. FastAPI is used to create the backend which has service-oriented design that divides tasks like pipeline execution, model selection, data handling and artifact creation. React was used in the development of the frontend, which offers an interactive and user-friendly interface that directs users through pipeline creation, execution, dataset submission and result examination. To guarantee that users with different level of technical skills may use the system efficiently, special attention was given to usability and clear feedback.</w:t>
+      </w:r>
+    </w:p>
+    <w:p>
+      <w:pPr>
+        <w:spacing w:line="360" w:lineRule="auto"/>
+        <w:jc w:val="both"/>
+        <w:rPr>
+          <w:rFonts w:ascii="Arial" w:hAnsi="Arial" w:cs="Arial"/>
+          <w:sz w:val="22"/>
+          <w:szCs w:val="22"/>
+        </w:rPr>
+      </w:pPr>
+      <w:r>
+        <w:rPr>
+          <w:rFonts w:ascii="Arial" w:hAnsi="Arial" w:cs="Arial"/>
+          <w:sz w:val="22"/>
+          <w:szCs w:val="22"/>
+        </w:rPr>
+        <w:t xml:space="preserve">An iterative development method that was in line with the three official project phases was used to complete the project. The system developed from a conceptual design into a fully deployable application as a result of each phase’s gradual improvement of the requirements, architecture and implementation. Software engineering concepts including modularity, </w:t>
       </w:r>
       <w:r>
         <w:rPr>
@@ -2875,45 +3165,162 @@
           <w:szCs w:val="22"/>
         </w:rPr>
         <w:lastRenderedPageBreak/>
-        <w:t>execution, dataset submission and result examination. To guarantee that users with different level of technical skills may use the system efficiently, special attention was given to usability and clear feedback.</w:t>
-      </w:r>
-    </w:p>
-    <w:p>
-      <w:pPr>
-        <w:spacing w:line="360" w:lineRule="auto"/>
-        <w:jc w:val="both"/>
-        <w:rPr>
-          <w:rFonts w:ascii="Arial" w:hAnsi="Arial" w:cs="Arial"/>
-          <w:sz w:val="22"/>
-          <w:szCs w:val="22"/>
-        </w:rPr>
-      </w:pPr>
-      <w:r>
-        <w:rPr>
-          <w:rFonts w:ascii="Arial" w:hAnsi="Arial" w:cs="Arial"/>
-          <w:sz w:val="22"/>
-          <w:szCs w:val="22"/>
-        </w:rPr>
-        <w:t>An iterative development method that was in line with the three official project phases was used to complete the project. The system developed from a conceptual design into a fully deployable application as a result of each phase’s gradual improvement of the requirements, architecture and implementation. Software engineering concepts including modularity, consistency between specification and implementation, sensible naming conventions and reproducible deployment were adopted and verified throughout the development process.</w:t>
-      </w:r>
-    </w:p>
-    <w:p>
-      <w:pPr>
-        <w:spacing w:line="360" w:lineRule="auto"/>
-        <w:jc w:val="both"/>
-        <w:rPr>
-          <w:rFonts w:ascii="Arial" w:hAnsi="Arial" w:cs="Arial"/>
-          <w:sz w:val="22"/>
-          <w:szCs w:val="22"/>
-        </w:rPr>
-      </w:pPr>
-      <w:r>
-        <w:rPr>
-          <w:rFonts w:ascii="Arial" w:hAnsi="Arial" w:cs="Arial"/>
-          <w:sz w:val="22"/>
-          <w:szCs w:val="22"/>
-        </w:rPr>
-        <w:t>The remaining report sections are organized as follows. The statement and project objectives are thoroughly defined in Section 2. Related research and current AutoML solutions are presented in Section 3. The methodology and general system architecture with a UML-based component diagram are covered in Section 4. The frontend and backend implementation details are described in Section 5. Testing methods and evaluation outcomes utilizing specific datasets and test scenarios are covered in Section 6. Lessons learnt through the project, including difficulties and enhancements for upcoming iterations are discussed in Section 7. Section 8 describes potential extensions and future work, while Section 9 concludes.</w:t>
+        <w:t>consistency between specification and implementation, sensible naming conventions and reproducible deployment were adopted and verified throughout the development process.</w:t>
+      </w:r>
+    </w:p>
+    <w:p>
+      <w:pPr>
+        <w:spacing w:line="360" w:lineRule="auto"/>
+        <w:jc w:val="both"/>
+        <w:rPr>
+          <w:rFonts w:ascii="Arial" w:hAnsi="Arial" w:cs="Arial"/>
+          <w:sz w:val="22"/>
+          <w:szCs w:val="22"/>
+        </w:rPr>
+      </w:pPr>
+      <w:r>
+        <w:rPr>
+          <w:rFonts w:ascii="Arial" w:hAnsi="Arial" w:cs="Arial"/>
+          <w:sz w:val="22"/>
+          <w:szCs w:val="22"/>
+        </w:rPr>
+        <w:t>The remaining report sections are organized as follows. The statement and project objectives are thoroughly defined in Section 2. Related research and current AutoML solutions are presented in Section 3</w:t>
+      </w:r>
+      <w:r>
+        <w:rPr>
+          <w:rFonts w:ascii="Arial" w:hAnsi="Arial" w:cs="Arial"/>
+          <w:sz w:val="22"/>
+          <w:szCs w:val="22"/>
+        </w:rPr>
+        <w:t>. The</w:t>
+      </w:r>
+      <w:r>
+        <w:rPr>
+          <w:rFonts w:ascii="Arial" w:hAnsi="Arial" w:cs="Arial"/>
+          <w:sz w:val="22"/>
+          <w:szCs w:val="22"/>
+        </w:rPr>
+        <w:t xml:space="preserve"> system architecture with a UML-based component diagram </w:t>
+      </w:r>
+      <w:r>
+        <w:rPr>
+          <w:rFonts w:ascii="Arial" w:hAnsi="Arial" w:cs="Arial"/>
+          <w:sz w:val="22"/>
+          <w:szCs w:val="22"/>
+        </w:rPr>
+        <w:t>is</w:t>
+      </w:r>
+      <w:r>
+        <w:rPr>
+          <w:rFonts w:ascii="Arial" w:hAnsi="Arial" w:cs="Arial"/>
+          <w:sz w:val="22"/>
+          <w:szCs w:val="22"/>
+        </w:rPr>
+        <w:t xml:space="preserve"> covered in Section 4. The frontend and backend implementation details are described in Section 5. Testing methods and evaluation outcomes utilizing specific datasets and test scenarios are covered in Section 6. </w:t>
+      </w:r>
+      <w:r>
+        <w:rPr>
+          <w:rFonts w:ascii="Arial" w:hAnsi="Arial" w:cs="Arial"/>
+          <w:sz w:val="22"/>
+          <w:szCs w:val="22"/>
+        </w:rPr>
+        <w:t>Limitations, risks and l</w:t>
+      </w:r>
+      <w:r>
+        <w:rPr>
+          <w:rFonts w:ascii="Arial" w:hAnsi="Arial" w:cs="Arial"/>
+          <w:sz w:val="22"/>
+          <w:szCs w:val="22"/>
+        </w:rPr>
+        <w:t xml:space="preserve">essons learnt through the project are discussed in Section 7. </w:t>
+      </w:r>
+      <w:r>
+        <w:rPr>
+          <w:rFonts w:ascii="Arial" w:hAnsi="Arial" w:cs="Arial"/>
+          <w:sz w:val="22"/>
+          <w:szCs w:val="22"/>
+        </w:rPr>
+        <w:t xml:space="preserve">In </w:t>
+      </w:r>
+      <w:r>
+        <w:rPr>
+          <w:rFonts w:ascii="Arial" w:hAnsi="Arial" w:cs="Arial"/>
+          <w:sz w:val="22"/>
+          <w:szCs w:val="22"/>
+        </w:rPr>
+        <w:t>S</w:t>
+      </w:r>
+      <w:r>
+        <w:rPr>
+          <w:rFonts w:ascii="Arial" w:hAnsi="Arial" w:cs="Arial"/>
+          <w:sz w:val="22"/>
+          <w:szCs w:val="22"/>
+        </w:rPr>
+        <w:t>ection</w:t>
+      </w:r>
+      <w:r>
+        <w:rPr>
+          <w:rFonts w:ascii="Arial" w:hAnsi="Arial" w:cs="Arial"/>
+          <w:sz w:val="22"/>
+          <w:szCs w:val="22"/>
+        </w:rPr>
+        <w:t xml:space="preserve"> </w:t>
+      </w:r>
+      <w:r>
+        <w:rPr>
+          <w:rFonts w:ascii="Arial" w:hAnsi="Arial" w:cs="Arial"/>
+          <w:sz w:val="22"/>
+          <w:szCs w:val="22"/>
+        </w:rPr>
+        <w:t>8</w:t>
+      </w:r>
+      <w:r>
+        <w:rPr>
+          <w:rFonts w:ascii="Arial" w:hAnsi="Arial" w:cs="Arial"/>
+          <w:sz w:val="22"/>
+          <w:szCs w:val="22"/>
+        </w:rPr>
+        <w:t>,</w:t>
+      </w:r>
+      <w:r>
+        <w:rPr>
+          <w:rFonts w:ascii="Arial" w:hAnsi="Arial" w:cs="Arial"/>
+          <w:sz w:val="22"/>
+          <w:szCs w:val="22"/>
+        </w:rPr>
+        <w:t xml:space="preserve"> </w:t>
+      </w:r>
+      <w:r>
+        <w:rPr>
+          <w:rFonts w:ascii="Arial" w:hAnsi="Arial" w:cs="Arial"/>
+          <w:sz w:val="22"/>
+          <w:szCs w:val="22"/>
+        </w:rPr>
+        <w:t>we discuss about the project results</w:t>
+      </w:r>
+      <w:r>
+        <w:rPr>
+          <w:rFonts w:ascii="Arial" w:hAnsi="Arial" w:cs="Arial"/>
+          <w:sz w:val="22"/>
+          <w:szCs w:val="22"/>
+        </w:rPr>
+        <w:t xml:space="preserve">, while Section 9 </w:t>
+      </w:r>
+      <w:r>
+        <w:rPr>
+          <w:rFonts w:ascii="Arial" w:hAnsi="Arial" w:cs="Arial"/>
+          <w:sz w:val="22"/>
+          <w:szCs w:val="22"/>
+        </w:rPr>
+        <w:t>includes the conclusion and future enhancements</w:t>
+      </w:r>
+      <w:r>
+        <w:rPr>
+          <w:rFonts w:ascii="Arial" w:hAnsi="Arial" w:cs="Arial"/>
+          <w:sz w:val="22"/>
+          <w:szCs w:val="22"/>
+        </w:rPr>
+        <w:t>.</w:t>
       </w:r>
     </w:p>
     <w:p>
@@ -2944,7 +3351,7 @@
           <w:szCs w:val="24"/>
         </w:rPr>
       </w:pPr>
-      <w:bookmarkStart w:id="1" w:name="_Toc219821153"/>
+      <w:bookmarkStart w:id="1" w:name="_Toc219894282"/>
       <w:r>
         <w:rPr>
           <w:rFonts w:ascii="Arial" w:hAnsi="Arial" w:cs="Arial"/>
@@ -2986,7 +3393,7 @@
           <w:szCs w:val="22"/>
         </w:rPr>
       </w:pPr>
-      <w:bookmarkStart w:id="2" w:name="_Toc219821154"/>
+      <w:bookmarkStart w:id="2" w:name="_Toc219894283"/>
       <w:r>
         <w:rPr>
           <w:rFonts w:ascii="Arial" w:hAnsi="Arial" w:cs="Arial"/>
@@ -3035,8 +3442,70 @@
           <w:sz w:val="22"/>
           <w:szCs w:val="22"/>
         </w:rPr>
-        <w:t xml:space="preserve">By automating certain stages of the ML lifecycle, current AutoML systems aims to lessen this complexity. However, from a software engineering and instructural standpoint many of these technologies have a number of drawbacks. First they frequently function as “black-box” systems that don’t reveal anything about how model are chosen, what preprocessing techniques are used or how performance is assessed. Secondly thy often need complicated settings or proprietary platforms which makes them inappropriate for academic or light </w:t>
-      </w:r>
+        <w:t>By automating certain stages of the ML lifecycle, current AutoML systems aims to lessen this complexity. However, from a software engineering and instructural standpoint many of these technologies have a number of drawbacks. First they frequently function as “black-box” systems that don’t reveal anything about how model are chosen, what preprocessing techniques are used or how performance is assessed. Secondly th</w:t>
+      </w:r>
+      <w:r>
+        <w:rPr>
+          <w:rFonts w:ascii="Arial" w:hAnsi="Arial" w:cs="Arial"/>
+          <w:sz w:val="22"/>
+          <w:szCs w:val="22"/>
+        </w:rPr>
+        <w:t>e</w:t>
+      </w:r>
+      <w:r>
+        <w:rPr>
+          <w:rFonts w:ascii="Arial" w:hAnsi="Arial" w:cs="Arial"/>
+          <w:sz w:val="22"/>
+          <w:szCs w:val="22"/>
+        </w:rPr>
+        <w:t>y often need complicated settings or proprietary platforms which makes them inappropriate for academic or light exploration. Third</w:t>
+      </w:r>
+      <w:r>
+        <w:rPr>
+          <w:rFonts w:ascii="Arial" w:hAnsi="Arial" w:cs="Arial"/>
+          <w:sz w:val="22"/>
+          <w:szCs w:val="22"/>
+        </w:rPr>
+        <w:t xml:space="preserve"> is</w:t>
+      </w:r>
+      <w:r>
+        <w:rPr>
+          <w:rFonts w:ascii="Arial" w:hAnsi="Arial" w:cs="Arial"/>
+          <w:sz w:val="22"/>
+          <w:szCs w:val="22"/>
+        </w:rPr>
+        <w:t xml:space="preserve"> reusable and editable pipeline that can be incorporated into other software systems are not produced by the majority of AutoML solutions.</w:t>
+      </w:r>
+    </w:p>
+    <w:p>
+      <w:pPr>
+        <w:spacing w:line="360" w:lineRule="auto"/>
+        <w:jc w:val="both"/>
+        <w:rPr>
+          <w:rFonts w:ascii="Arial" w:hAnsi="Arial" w:cs="Arial"/>
+          <w:sz w:val="22"/>
+          <w:szCs w:val="22"/>
+        </w:rPr>
+      </w:pPr>
+      <w:r>
+        <w:rPr>
+          <w:rFonts w:ascii="Arial" w:hAnsi="Arial" w:cs="Arial"/>
+          <w:sz w:val="22"/>
+          <w:szCs w:val="22"/>
+        </w:rPr>
+        <w:t>When trying to experiment with machine learning, non-expert users like students, academics or early-stage developers encounter substantial usability challenges. Writing a lot of routine code and comprehending several libraries may be necessary for even basic operations like training a classifier on CSV dataset. Experienced users however might prefer automation support while maintaining control over future extensions and model settings.</w:t>
+      </w:r>
+    </w:p>
+    <w:p>
+      <w:pPr>
+        <w:spacing w:line="360" w:lineRule="auto"/>
+        <w:jc w:val="both"/>
+        <w:rPr>
+          <w:rFonts w:ascii="Arial" w:hAnsi="Arial" w:cs="Arial"/>
+          <w:sz w:val="22"/>
+          <w:szCs w:val="22"/>
+        </w:rPr>
+      </w:pPr>
       <w:r>
         <w:rPr>
           <w:rFonts w:ascii="Arial" w:hAnsi="Arial" w:cs="Arial"/>
@@ -3044,44 +3513,6 @@
           <w:szCs w:val="22"/>
         </w:rPr>
         <w:lastRenderedPageBreak/>
-        <w:t>exploration. Third, reusable and editable pipeline artifacts that can be incorporated into other software systems are not produced by the majority of AutoML solutions.</w:t>
-      </w:r>
-    </w:p>
-    <w:p>
-      <w:pPr>
-        <w:spacing w:line="360" w:lineRule="auto"/>
-        <w:jc w:val="both"/>
-        <w:rPr>
-          <w:rFonts w:ascii="Arial" w:hAnsi="Arial" w:cs="Arial"/>
-          <w:sz w:val="22"/>
-          <w:szCs w:val="22"/>
-        </w:rPr>
-      </w:pPr>
-      <w:r>
-        <w:rPr>
-          <w:rFonts w:ascii="Arial" w:hAnsi="Arial" w:cs="Arial"/>
-          <w:sz w:val="22"/>
-          <w:szCs w:val="22"/>
-        </w:rPr>
-        <w:t>When trying to experiment with machine learning, non-expert users like students, academics or early-stage developers encounter substantial usability challenges. Writing a lot of routine code and comprehending several libraries may be necessary for even basic operations like training a classifier on CSV dataset. Experienced users however might prefer automation support while maintaining control over future extensions and model settings.</w:t>
-      </w:r>
-    </w:p>
-    <w:p>
-      <w:pPr>
-        <w:spacing w:line="360" w:lineRule="auto"/>
-        <w:jc w:val="both"/>
-        <w:rPr>
-          <w:rFonts w:ascii="Arial" w:hAnsi="Arial" w:cs="Arial"/>
-          <w:sz w:val="22"/>
-          <w:szCs w:val="22"/>
-        </w:rPr>
-      </w:pPr>
-      <w:r>
-        <w:rPr>
-          <w:rFonts w:ascii="Arial" w:hAnsi="Arial" w:cs="Arial"/>
-          <w:sz w:val="22"/>
-          <w:szCs w:val="22"/>
-        </w:rPr>
         <w:t>Thus, the main issue our project attempts to solve can be summed up as follows:</w:t>
       </w:r>
     </w:p>
@@ -3146,7 +3577,7 @@
           <w:szCs w:val="22"/>
         </w:rPr>
       </w:pPr>
-      <w:bookmarkStart w:id="3" w:name="_Toc219821155"/>
+      <w:bookmarkStart w:id="3" w:name="_Toc219894284"/>
       <w:r>
         <w:rPr>
           <w:rFonts w:ascii="Arial" w:hAnsi="Arial" w:cs="Arial"/>
@@ -3176,7 +3607,7 @@
           <w:sz w:val="22"/>
           <w:szCs w:val="22"/>
         </w:rPr>
-        <w:t>Designing and implenting a full-stack software solution that automates the building of ML pipelines while preserving transparency, usability and extensibility is the core goal of the Auto-ML Pipeline Builder project.</w:t>
+        <w:t>The Auto-ML Pipeline Builder’s primary objective is to develop and deploy a full-stack software system that will automate the creation of ML pipeline while retaining transaparency, usability and extensibility.</w:t>
       </w:r>
     </w:p>
     <w:p>
@@ -3460,7 +3891,6 @@
           <w:szCs w:val="22"/>
           <w:u w:val="single"/>
         </w:rPr>
-        <w:lastRenderedPageBreak/>
         <w:t>Adhere to Best Practices in Software Engineering</w:t>
       </w:r>
       <w:r>
@@ -3518,7 +3948,7 @@
           <w:szCs w:val="22"/>
         </w:rPr>
       </w:pPr>
-      <w:bookmarkStart w:id="4" w:name="_Toc219821156"/>
+      <w:bookmarkStart w:id="4" w:name="_Toc219894285"/>
       <w:r>
         <w:rPr>
           <w:rFonts w:ascii="Arial" w:hAnsi="Arial" w:cs="Arial"/>
@@ -3528,6 +3958,7 @@
           <w:sz w:val="22"/>
           <w:szCs w:val="22"/>
         </w:rPr>
+        <w:lastRenderedPageBreak/>
         <w:t>Target User Group:</w:t>
       </w:r>
       <w:bookmarkEnd w:id="4"/>
@@ -3676,7 +4107,7 @@
           <w:szCs w:val="24"/>
         </w:rPr>
       </w:pPr>
-      <w:bookmarkStart w:id="5" w:name="_Toc219821157"/>
+      <w:bookmarkStart w:id="5" w:name="_Toc219894286"/>
       <w:r>
         <w:rPr>
           <w:rFonts w:ascii="Arial" w:hAnsi="Arial" w:cs="Arial"/>
@@ -3747,7 +4178,34 @@
           <w:sz w:val="22"/>
           <w:szCs w:val="22"/>
         </w:rPr>
-        <w:t xml:space="preserve">The POE-ML approach presented in POE-ML: An automated pipeline for optimization and evaluation of machine learning (2024) further emphasizes the significance of organized and reusable ML pipelines. In order to show that automated workflows may drastically cut experimentation time without sacrificing competitive performance, this work offers an automated method that combines pipeline opti,ization with systematic evaluation. However, the authors also point out that these frameworks acceptance in applied software engineering </w:t>
+        <w:t>The POE-ML approach presented in POE-ML: An automated pipeline for optimization and evaluation of machine learning (2024) further emphasizes the significance of organized and reusable ML pipelines. In order to show that automated workflows may drastically cut experimentation time without sacrificing competitive performance, this work offers an automated method that combines pipeline opti,ization with systematic evaluation. However, the authors also point out that these frameworks acceptance in applied software engineering context is limited since they frequently remain closely linked to research environments and lack useful mechanisms for exporting pipelines as reusable software objects.</w:t>
+      </w:r>
+    </w:p>
+    <w:p>
+      <w:pPr>
+        <w:spacing w:line="360" w:lineRule="auto"/>
+        <w:jc w:val="both"/>
+        <w:rPr>
+          <w:rFonts w:ascii="Arial" w:hAnsi="Arial" w:cs="Arial"/>
+          <w:sz w:val="22"/>
+          <w:szCs w:val="22"/>
+        </w:rPr>
+      </w:pPr>
+      <w:r>
+        <w:rPr>
+          <w:rFonts w:ascii="Arial" w:hAnsi="Arial" w:cs="Arial"/>
+          <w:sz w:val="22"/>
+          <w:szCs w:val="22"/>
+        </w:rPr>
+        <w:t>Large scale data management research has also looked on the scalability and resilience of ML pipelines. Yakovlav et al.(2020) examine pipeline execution and optimization issues in data-intensive machine learning systems in their VLDB publications. Their results demonstrate that in order to prevent technological debt and complexity</w:t>
+      </w:r>
+      <w:r>
+        <w:rPr>
+          <w:rFonts w:ascii="Arial" w:hAnsi="Arial" w:cs="Arial"/>
+          <w:sz w:val="22"/>
+          <w:szCs w:val="22"/>
+        </w:rPr>
+        <w:t xml:space="preserve"> accumulation, automated pipelines should be designed with modularity and distinct execution boundries. This study emphasizes </w:t>
       </w:r>
       <w:r>
         <w:rPr>
@@ -3756,34 +4214,7 @@
           <w:szCs w:val="22"/>
         </w:rPr>
         <w:lastRenderedPageBreak/>
-        <w:t>context is limited since they frequently remain closely linked to research environments and lack useful mechanisms for exporting pipelines as reusable software objects.</w:t>
-      </w:r>
-    </w:p>
-    <w:p>
-      <w:pPr>
-        <w:spacing w:line="360" w:lineRule="auto"/>
-        <w:jc w:val="both"/>
-        <w:rPr>
-          <w:rFonts w:ascii="Arial" w:hAnsi="Arial" w:cs="Arial"/>
-          <w:sz w:val="22"/>
-          <w:szCs w:val="22"/>
-        </w:rPr>
-      </w:pPr>
-      <w:r>
-        <w:rPr>
-          <w:rFonts w:ascii="Arial" w:hAnsi="Arial" w:cs="Arial"/>
-          <w:sz w:val="22"/>
-          <w:szCs w:val="22"/>
-        </w:rPr>
-        <w:t>Large scale data management research has also looked on the scalability and resilience of ML pipelines. Yakovlav et al.(2020) examine pipeline execution and optimization issues in data-intensive machine learning systems in their VLDB publications. Their results demonstrate that in order to prevent technological debt and complexity</w:t>
-      </w:r>
-      <w:r>
-        <w:rPr>
-          <w:rFonts w:ascii="Arial" w:hAnsi="Arial" w:cs="Arial"/>
-          <w:sz w:val="22"/>
-          <w:szCs w:val="22"/>
-        </w:rPr>
-        <w:t xml:space="preserve"> accumulation, automated pipelines should be designed with modularity and distinct execution boundries. This study emphasizes the need for pipeline designs that can be examined, changed and expanded – a feature that blackbox AutoML platforms frequently lack.</w:t>
+        <w:t>the need for pipeline designs that can be examined, changed and expanded – a feature that blackbox AutoML platforms frequently lack.</w:t>
       </w:r>
     </w:p>
     <w:p>
@@ -3840,16 +4271,6 @@
         </w:rPr>
         <w:br w:type="page"/>
       </w:r>
-    </w:p>
-    <w:p>
-      <w:pPr>
-        <w:spacing w:line="360" w:lineRule="auto"/>
-        <w:rPr>
-          <w:rFonts w:ascii="Arial" w:hAnsi="Arial" w:cs="Arial"/>
-          <w:sz w:val="22"/>
-          <w:szCs w:val="22"/>
-        </w:rPr>
-      </w:pPr>
     </w:p>
     <w:p>
       <w:pPr>
@@ -3868,7 +4289,7 @@
           <w:szCs w:val="24"/>
         </w:rPr>
       </w:pPr>
-      <w:bookmarkStart w:id="6" w:name="_Toc219821158"/>
+      <w:bookmarkStart w:id="6" w:name="_Toc219894287"/>
       <w:r>
         <w:rPr>
           <w:rFonts w:ascii="Arial" w:hAnsi="Arial" w:cs="Arial"/>
@@ -3878,6 +4299,7 @@
           <w:sz w:val="24"/>
           <w:szCs w:val="24"/>
         </w:rPr>
+        <w:lastRenderedPageBreak/>
         <w:t>SYSTEM ARCHITECTURE AND DESIGN:</w:t>
       </w:r>
       <w:bookmarkEnd w:id="6"/>
@@ -3910,7 +4332,7 @@
           <w:szCs w:val="22"/>
         </w:rPr>
       </w:pPr>
-      <w:bookmarkStart w:id="7" w:name="_Toc219821159"/>
+      <w:bookmarkStart w:id="7" w:name="_Toc219894288"/>
       <w:r>
         <w:rPr>
           <w:rFonts w:ascii="Arial" w:hAnsi="Arial" w:cs="Arial"/>
@@ -4109,7 +4531,7 @@
           <w:szCs w:val="22"/>
         </w:rPr>
       </w:pPr>
-      <w:bookmarkStart w:id="8" w:name="_Toc219821160"/>
+      <w:bookmarkStart w:id="8" w:name="_Toc219894289"/>
       <w:r>
         <w:rPr>
           <w:rStyle w:val="Heading2Char"/>
@@ -4276,7 +4698,7 @@
           <w:szCs w:val="22"/>
         </w:rPr>
       </w:pPr>
-      <w:bookmarkStart w:id="9" w:name="_Toc219821161"/>
+      <w:bookmarkStart w:id="9" w:name="_Toc219894290"/>
       <w:r>
         <w:rPr>
           <w:rStyle w:val="Heading2Char"/>
@@ -4409,7 +4831,7 @@
           <w:szCs w:val="22"/>
         </w:rPr>
       </w:pPr>
-      <w:bookmarkStart w:id="10" w:name="_Toc219821162"/>
+      <w:bookmarkStart w:id="10" w:name="_Toc219894291"/>
       <w:r>
         <w:rPr>
           <w:rStyle w:val="Heading2Char"/>
@@ -4476,7 +4898,7 @@
           <w:color w:val="000000" w:themeColor="text1"/>
         </w:rPr>
       </w:pPr>
-      <w:bookmarkStart w:id="11" w:name="_Toc219821163"/>
+      <w:bookmarkStart w:id="11" w:name="_Toc219894292"/>
       <w:r>
         <w:rPr>
           <w:rStyle w:val="Heading2Char"/>
@@ -4645,7 +5067,7 @@
           <w:szCs w:val="24"/>
         </w:rPr>
       </w:pPr>
-      <w:bookmarkStart w:id="12" w:name="_Toc219821164"/>
+      <w:bookmarkStart w:id="12" w:name="_Toc219894293"/>
       <w:r>
         <w:rPr>
           <w:rFonts w:ascii="Arial" w:hAnsi="Arial" w:cs="Arial"/>
@@ -4688,7 +5110,7 @@
           <w:szCs w:val="22"/>
         </w:rPr>
       </w:pPr>
-      <w:bookmarkStart w:id="13" w:name="_Toc219821165"/>
+      <w:bookmarkStart w:id="13" w:name="_Toc219894294"/>
       <w:r>
         <w:rPr>
           <w:rStyle w:val="Heading2Char"/>
@@ -4752,7 +5174,7 @@
           <w:szCs w:val="22"/>
         </w:rPr>
       </w:pPr>
-      <w:bookmarkStart w:id="14" w:name="_Toc219821166"/>
+      <w:bookmarkStart w:id="14" w:name="_Toc219894295"/>
       <w:r>
         <w:rPr>
           <w:rStyle w:val="Heading2Char"/>
@@ -4817,7 +5239,7 @@
           <w:szCs w:val="22"/>
         </w:rPr>
       </w:pPr>
-      <w:bookmarkStart w:id="15" w:name="_Toc219821167"/>
+      <w:bookmarkStart w:id="15" w:name="_Toc219894296"/>
       <w:r>
         <w:rPr>
           <w:rStyle w:val="Heading2Char"/>
@@ -4882,7 +5304,7 @@
           <w:szCs w:val="22"/>
         </w:rPr>
       </w:pPr>
-      <w:bookmarkStart w:id="16" w:name="_Toc219821168"/>
+      <w:bookmarkStart w:id="16" w:name="_Toc219894297"/>
       <w:r>
         <w:rPr>
           <w:rStyle w:val="Heading2Char"/>
@@ -4934,7 +5356,7 @@
           <w:color w:val="000000" w:themeColor="text1"/>
         </w:rPr>
       </w:pPr>
-      <w:bookmarkStart w:id="17" w:name="_Toc219821169"/>
+      <w:bookmarkStart w:id="17" w:name="_Toc219894298"/>
       <w:r>
         <w:rPr>
           <w:rStyle w:val="Heading2Char"/>
@@ -4970,7 +5392,7 @@
         <w:jc w:val="both"/>
       </w:pPr>
       <w:r>
-        <w:t>The resulting pipeline scripts are completely executable and human-readable without requiring any extra system requirements in contrast to many of the AutoML platforms now in use. Transparency, reproducibility and future user customization are all supported by this design decision.</w:t>
+        <w:t>Unlike many of the AutoML Patforms now in use the generated pipeline script is fully executable and simplified so that is human-readable. This design choice supports future user enhancement and reproducibility.</w:t>
       </w:r>
     </w:p>
     <w:p>
@@ -4992,6 +5414,8 @@
           <w:ilvl w:val="0"/>
           <w:numId w:val="2"/>
         </w:numPr>
+        <w:spacing w:line="360" w:lineRule="auto"/>
+        <w:jc w:val="both"/>
         <w:rPr>
           <w:rFonts w:ascii="Arial" w:hAnsi="Arial" w:cs="Arial"/>
           <w:b/>
@@ -5001,7 +5425,7 @@
           <w:szCs w:val="24"/>
         </w:rPr>
       </w:pPr>
-      <w:bookmarkStart w:id="18" w:name="_Toc219821170"/>
+      <w:bookmarkStart w:id="18" w:name="_Toc219894299"/>
       <w:r>
         <w:rPr>
           <w:rFonts w:ascii="Arial" w:hAnsi="Arial" w:cs="Arial"/>
@@ -5018,29 +5442,1341 @@
     </w:p>
     <w:p>
       <w:pPr>
-        <w:jc w:val="both"/>
-        <w:rPr>
-          <w:rFonts w:ascii="Arial" w:hAnsi="Arial" w:cs="Arial"/>
-          <w:sz w:val="22"/>
-          <w:szCs w:val="22"/>
-        </w:rPr>
-      </w:pPr>
-    </w:p>
-    <w:p>
-      <w:pPr>
-        <w:rPr>
-          <w:rFonts w:ascii="Arial" w:hAnsi="Arial" w:cs="Arial"/>
-          <w:sz w:val="22"/>
-          <w:szCs w:val="22"/>
-        </w:rPr>
-      </w:pPr>
-      <w:r>
-        <w:rPr>
-          <w:rFonts w:ascii="Arial" w:hAnsi="Arial" w:cs="Arial"/>
-          <w:sz w:val="22"/>
-          <w:szCs w:val="22"/>
-        </w:rPr>
-        <w:br w:type="page"/>
+        <w:spacing w:line="360" w:lineRule="auto"/>
+        <w:jc w:val="both"/>
+        <w:rPr>
+          <w:rFonts w:ascii="Arial" w:hAnsi="Arial" w:cs="Arial"/>
+          <w:sz w:val="22"/>
+          <w:szCs w:val="22"/>
+        </w:rPr>
+      </w:pPr>
+      <w:r>
+        <w:rPr>
+          <w:rFonts w:ascii="Arial" w:hAnsi="Arial" w:cs="Arial"/>
+          <w:sz w:val="22"/>
+          <w:szCs w:val="22"/>
+        </w:rPr>
+        <w:t>A set of representative test cases covering the AutoML Pipeline Builder’s essential functiional, integration and usability elements was created in order to methodically validate the system. Dataset management, pipeline construction and execution, automated model selection, result generation and artifact download were the main topics of the test cases. To evaluate error handling and resilience both valid and and invalid input were considered. The completed test cases and their anticipated results are compiled in the below table. The system behaves as expected in all assessed scenarios as evidenced by the successful execution of all mentioned test cases.</w:t>
+      </w:r>
+    </w:p>
+    <w:p>
+      <w:pPr>
+        <w:spacing w:line="360" w:lineRule="auto"/>
+        <w:jc w:val="both"/>
+        <w:rPr>
+          <w:rFonts w:ascii="Arial" w:hAnsi="Arial" w:cs="Arial"/>
+          <w:sz w:val="22"/>
+          <w:szCs w:val="22"/>
+        </w:rPr>
+      </w:pPr>
+    </w:p>
+    <w:tbl>
+      <w:tblPr>
+        <w:tblStyle w:val="GridTable4-Accent4"/>
+        <w:tblW w:w="9032" w:type="dxa"/>
+        <w:tblLook w:val="04A0" w:firstRow="1" w:lastRow="0" w:firstColumn="1" w:lastColumn="0" w:noHBand="0" w:noVBand="1"/>
+      </w:tblPr>
+      <w:tblGrid>
+        <w:gridCol w:w="1770"/>
+        <w:gridCol w:w="1793"/>
+        <w:gridCol w:w="1771"/>
+        <w:gridCol w:w="1920"/>
+        <w:gridCol w:w="1778"/>
+      </w:tblGrid>
+      <w:tr>
+        <w:trPr>
+          <w:cnfStyle w:val="100000000000" w:firstRow="1" w:lastRow="0" w:firstColumn="0" w:lastColumn="0" w:oddVBand="0" w:evenVBand="0" w:oddHBand="0" w:evenHBand="0" w:firstRowFirstColumn="0" w:firstRowLastColumn="0" w:lastRowFirstColumn="0" w:lastRowLastColumn="0"/>
+          <w:trHeight w:val="773"/>
+        </w:trPr>
+        <w:tc>
+          <w:tcPr>
+            <w:cnfStyle w:val="001000000000" w:firstRow="0" w:lastRow="0" w:firstColumn="1" w:lastColumn="0" w:oddVBand="0" w:evenVBand="0" w:oddHBand="0" w:evenHBand="0" w:firstRowFirstColumn="0" w:firstRowLastColumn="0" w:lastRowFirstColumn="0" w:lastRowLastColumn="0"/>
+            <w:tcW w:w="1770" w:type="dxa"/>
+          </w:tcPr>
+          <w:p>
+            <w:pPr>
+              <w:spacing w:line="360" w:lineRule="auto"/>
+              <w:jc w:val="center"/>
+              <w:rPr>
+                <w:rFonts w:ascii="Arial" w:hAnsi="Arial" w:cs="Arial"/>
+                <w:sz w:val="22"/>
+                <w:szCs w:val="22"/>
+              </w:rPr>
+            </w:pPr>
+            <w:r>
+              <w:rPr>
+                <w:rFonts w:ascii="Arial" w:hAnsi="Arial" w:cs="Arial"/>
+                <w:sz w:val="22"/>
+                <w:szCs w:val="22"/>
+              </w:rPr>
+              <w:t>Test Case ID</w:t>
+            </w:r>
+          </w:p>
+        </w:tc>
+        <w:tc>
+          <w:tcPr>
+            <w:tcW w:w="1793" w:type="dxa"/>
+          </w:tcPr>
+          <w:p>
+            <w:pPr>
+              <w:spacing w:line="360" w:lineRule="auto"/>
+              <w:jc w:val="center"/>
+              <w:cnfStyle w:val="100000000000" w:firstRow="1" w:lastRow="0" w:firstColumn="0" w:lastColumn="0" w:oddVBand="0" w:evenVBand="0" w:oddHBand="0" w:evenHBand="0" w:firstRowFirstColumn="0" w:firstRowLastColumn="0" w:lastRowFirstColumn="0" w:lastRowLastColumn="0"/>
+              <w:rPr>
+                <w:rFonts w:ascii="Arial" w:hAnsi="Arial" w:cs="Arial"/>
+                <w:sz w:val="22"/>
+                <w:szCs w:val="22"/>
+              </w:rPr>
+            </w:pPr>
+            <w:r>
+              <w:rPr>
+                <w:rFonts w:ascii="Arial" w:hAnsi="Arial" w:cs="Arial"/>
+                <w:sz w:val="22"/>
+                <w:szCs w:val="22"/>
+              </w:rPr>
+              <w:t>Test Description</w:t>
+            </w:r>
+          </w:p>
+        </w:tc>
+        <w:tc>
+          <w:tcPr>
+            <w:tcW w:w="1771" w:type="dxa"/>
+          </w:tcPr>
+          <w:p>
+            <w:pPr>
+              <w:spacing w:line="360" w:lineRule="auto"/>
+              <w:jc w:val="center"/>
+              <w:cnfStyle w:val="100000000000" w:firstRow="1" w:lastRow="0" w:firstColumn="0" w:lastColumn="0" w:oddVBand="0" w:evenVBand="0" w:oddHBand="0" w:evenHBand="0" w:firstRowFirstColumn="0" w:firstRowLastColumn="0" w:lastRowFirstColumn="0" w:lastRowLastColumn="0"/>
+              <w:rPr>
+                <w:rFonts w:ascii="Arial" w:hAnsi="Arial" w:cs="Arial"/>
+                <w:sz w:val="22"/>
+                <w:szCs w:val="22"/>
+              </w:rPr>
+            </w:pPr>
+            <w:r>
+              <w:rPr>
+                <w:rFonts w:ascii="Arial" w:hAnsi="Arial" w:cs="Arial"/>
+                <w:sz w:val="22"/>
+                <w:szCs w:val="22"/>
+              </w:rPr>
+              <w:t>Input</w:t>
+            </w:r>
+          </w:p>
+        </w:tc>
+        <w:tc>
+          <w:tcPr>
+            <w:tcW w:w="1920" w:type="dxa"/>
+          </w:tcPr>
+          <w:p>
+            <w:pPr>
+              <w:spacing w:line="360" w:lineRule="auto"/>
+              <w:jc w:val="center"/>
+              <w:cnfStyle w:val="100000000000" w:firstRow="1" w:lastRow="0" w:firstColumn="0" w:lastColumn="0" w:oddVBand="0" w:evenVBand="0" w:oddHBand="0" w:evenHBand="0" w:firstRowFirstColumn="0" w:firstRowLastColumn="0" w:lastRowFirstColumn="0" w:lastRowLastColumn="0"/>
+              <w:rPr>
+                <w:rFonts w:ascii="Arial" w:hAnsi="Arial" w:cs="Arial"/>
+                <w:sz w:val="22"/>
+                <w:szCs w:val="22"/>
+              </w:rPr>
+            </w:pPr>
+            <w:r>
+              <w:rPr>
+                <w:rFonts w:ascii="Arial" w:hAnsi="Arial" w:cs="Arial"/>
+                <w:sz w:val="22"/>
+                <w:szCs w:val="22"/>
+              </w:rPr>
+              <w:t>Expected outcome</w:t>
+            </w:r>
+          </w:p>
+        </w:tc>
+        <w:tc>
+          <w:tcPr>
+            <w:tcW w:w="1778" w:type="dxa"/>
+          </w:tcPr>
+          <w:p>
+            <w:pPr>
+              <w:spacing w:line="360" w:lineRule="auto"/>
+              <w:jc w:val="center"/>
+              <w:cnfStyle w:val="100000000000" w:firstRow="1" w:lastRow="0" w:firstColumn="0" w:lastColumn="0" w:oddVBand="0" w:evenVBand="0" w:oddHBand="0" w:evenHBand="0" w:firstRowFirstColumn="0" w:firstRowLastColumn="0" w:lastRowFirstColumn="0" w:lastRowLastColumn="0"/>
+              <w:rPr>
+                <w:rFonts w:ascii="Arial" w:hAnsi="Arial" w:cs="Arial"/>
+                <w:sz w:val="22"/>
+                <w:szCs w:val="22"/>
+              </w:rPr>
+            </w:pPr>
+            <w:r>
+              <w:rPr>
+                <w:rFonts w:ascii="Arial" w:hAnsi="Arial" w:cs="Arial"/>
+                <w:sz w:val="22"/>
+                <w:szCs w:val="22"/>
+              </w:rPr>
+              <w:t>Result</w:t>
+            </w:r>
+          </w:p>
+        </w:tc>
+      </w:tr>
+      <w:tr>
+        <w:trPr>
+          <w:cnfStyle w:val="000000100000" w:firstRow="0" w:lastRow="0" w:firstColumn="0" w:lastColumn="0" w:oddVBand="0" w:evenVBand="0" w:oddHBand="1" w:evenHBand="0" w:firstRowFirstColumn="0" w:firstRowLastColumn="0" w:lastRowFirstColumn="0" w:lastRowLastColumn="0"/>
+          <w:trHeight w:val="367"/>
+        </w:trPr>
+        <w:tc>
+          <w:tcPr>
+            <w:cnfStyle w:val="001000000000" w:firstRow="0" w:lastRow="0" w:firstColumn="1" w:lastColumn="0" w:oddVBand="0" w:evenVBand="0" w:oddHBand="0" w:evenHBand="0" w:firstRowFirstColumn="0" w:firstRowLastColumn="0" w:lastRowFirstColumn="0" w:lastRowLastColumn="0"/>
+            <w:tcW w:w="1770" w:type="dxa"/>
+          </w:tcPr>
+          <w:p>
+            <w:pPr>
+              <w:spacing w:line="360" w:lineRule="auto"/>
+              <w:jc w:val="center"/>
+              <w:rPr>
+                <w:rFonts w:ascii="Arial" w:hAnsi="Arial" w:cs="Arial"/>
+                <w:b w:val="0"/>
+                <w:bCs w:val="0"/>
+                <w:sz w:val="22"/>
+                <w:szCs w:val="22"/>
+              </w:rPr>
+            </w:pPr>
+            <w:r>
+              <w:rPr>
+                <w:rFonts w:ascii="Arial" w:hAnsi="Arial" w:cs="Arial"/>
+                <w:b w:val="0"/>
+                <w:bCs w:val="0"/>
+                <w:sz w:val="22"/>
+                <w:szCs w:val="22"/>
+              </w:rPr>
+              <w:t>TC-01</w:t>
+            </w:r>
+          </w:p>
+        </w:tc>
+        <w:tc>
+          <w:tcPr>
+            <w:tcW w:w="1793" w:type="dxa"/>
+          </w:tcPr>
+          <w:p>
+            <w:pPr>
+              <w:spacing w:line="360" w:lineRule="auto"/>
+              <w:jc w:val="center"/>
+              <w:cnfStyle w:val="000000100000" w:firstRow="0" w:lastRow="0" w:firstColumn="0" w:lastColumn="0" w:oddVBand="0" w:evenVBand="0" w:oddHBand="1" w:evenHBand="0" w:firstRowFirstColumn="0" w:firstRowLastColumn="0" w:lastRowFirstColumn="0" w:lastRowLastColumn="0"/>
+              <w:rPr>
+                <w:rFonts w:ascii="Arial" w:hAnsi="Arial" w:cs="Arial"/>
+                <w:sz w:val="22"/>
+                <w:szCs w:val="22"/>
+              </w:rPr>
+            </w:pPr>
+            <w:r>
+              <w:rPr>
+                <w:rFonts w:ascii="Arial" w:hAnsi="Arial" w:cs="Arial"/>
+                <w:sz w:val="22"/>
+                <w:szCs w:val="22"/>
+              </w:rPr>
+              <w:t>Upload Dataset</w:t>
+            </w:r>
+          </w:p>
+        </w:tc>
+        <w:tc>
+          <w:tcPr>
+            <w:tcW w:w="1771" w:type="dxa"/>
+          </w:tcPr>
+          <w:p>
+            <w:pPr>
+              <w:spacing w:line="360" w:lineRule="auto"/>
+              <w:jc w:val="center"/>
+              <w:cnfStyle w:val="000000100000" w:firstRow="0" w:lastRow="0" w:firstColumn="0" w:lastColumn="0" w:oddVBand="0" w:evenVBand="0" w:oddHBand="1" w:evenHBand="0" w:firstRowFirstColumn="0" w:firstRowLastColumn="0" w:lastRowFirstColumn="0" w:lastRowLastColumn="0"/>
+              <w:rPr>
+                <w:rFonts w:ascii="Arial" w:hAnsi="Arial" w:cs="Arial"/>
+                <w:sz w:val="22"/>
+                <w:szCs w:val="22"/>
+              </w:rPr>
+            </w:pPr>
+            <w:r>
+              <w:rPr>
+                <w:rFonts w:ascii="Arial" w:hAnsi="Arial" w:cs="Arial"/>
+                <w:sz w:val="22"/>
+                <w:szCs w:val="22"/>
+              </w:rPr>
+              <w:t>Valid CSV File</w:t>
+            </w:r>
+          </w:p>
+        </w:tc>
+        <w:tc>
+          <w:tcPr>
+            <w:tcW w:w="1920" w:type="dxa"/>
+          </w:tcPr>
+          <w:p>
+            <w:pPr>
+              <w:spacing w:line="360" w:lineRule="auto"/>
+              <w:jc w:val="center"/>
+              <w:cnfStyle w:val="000000100000" w:firstRow="0" w:lastRow="0" w:firstColumn="0" w:lastColumn="0" w:oddVBand="0" w:evenVBand="0" w:oddHBand="1" w:evenHBand="0" w:firstRowFirstColumn="0" w:firstRowLastColumn="0" w:lastRowFirstColumn="0" w:lastRowLastColumn="0"/>
+              <w:rPr>
+                <w:rFonts w:ascii="Arial" w:hAnsi="Arial" w:cs="Arial"/>
+                <w:sz w:val="22"/>
+                <w:szCs w:val="22"/>
+              </w:rPr>
+            </w:pPr>
+            <w:r>
+              <w:rPr>
+                <w:rFonts w:ascii="Arial" w:hAnsi="Arial" w:cs="Arial"/>
+                <w:sz w:val="22"/>
+                <w:szCs w:val="22"/>
+              </w:rPr>
+              <w:t>Dataset Successfully Loaded</w:t>
+            </w:r>
+          </w:p>
+        </w:tc>
+        <w:tc>
+          <w:tcPr>
+            <w:tcW w:w="1778" w:type="dxa"/>
+          </w:tcPr>
+          <w:p>
+            <w:pPr>
+              <w:spacing w:line="360" w:lineRule="auto"/>
+              <w:jc w:val="center"/>
+              <w:cnfStyle w:val="000000100000" w:firstRow="0" w:lastRow="0" w:firstColumn="0" w:lastColumn="0" w:oddVBand="0" w:evenVBand="0" w:oddHBand="1" w:evenHBand="0" w:firstRowFirstColumn="0" w:firstRowLastColumn="0" w:lastRowFirstColumn="0" w:lastRowLastColumn="0"/>
+              <w:rPr>
+                <w:rFonts w:ascii="Arial" w:hAnsi="Arial" w:cs="Arial"/>
+                <w:sz w:val="22"/>
+                <w:szCs w:val="22"/>
+              </w:rPr>
+            </w:pPr>
+            <w:r>
+              <w:rPr>
+                <w:rFonts w:ascii="Arial" w:hAnsi="Arial" w:cs="Arial"/>
+                <w:sz w:val="22"/>
+                <w:szCs w:val="22"/>
+              </w:rPr>
+              <w:t>Passed</w:t>
+            </w:r>
+          </w:p>
+        </w:tc>
+      </w:tr>
+      <w:tr>
+        <w:trPr>
+          <w:trHeight w:val="386"/>
+        </w:trPr>
+        <w:tc>
+          <w:tcPr>
+            <w:cnfStyle w:val="001000000000" w:firstRow="0" w:lastRow="0" w:firstColumn="1" w:lastColumn="0" w:oddVBand="0" w:evenVBand="0" w:oddHBand="0" w:evenHBand="0" w:firstRowFirstColumn="0" w:firstRowLastColumn="0" w:lastRowFirstColumn="0" w:lastRowLastColumn="0"/>
+            <w:tcW w:w="1770" w:type="dxa"/>
+          </w:tcPr>
+          <w:p>
+            <w:pPr>
+              <w:spacing w:line="360" w:lineRule="auto"/>
+              <w:jc w:val="center"/>
+              <w:rPr>
+                <w:rFonts w:ascii="Arial" w:hAnsi="Arial" w:cs="Arial"/>
+                <w:sz w:val="22"/>
+                <w:szCs w:val="22"/>
+              </w:rPr>
+            </w:pPr>
+            <w:r>
+              <w:rPr>
+                <w:rFonts w:ascii="Arial" w:hAnsi="Arial" w:cs="Arial"/>
+                <w:b w:val="0"/>
+                <w:bCs w:val="0"/>
+                <w:sz w:val="22"/>
+                <w:szCs w:val="22"/>
+              </w:rPr>
+              <w:t>TC-0</w:t>
+            </w:r>
+            <w:r>
+              <w:rPr>
+                <w:rFonts w:ascii="Arial" w:hAnsi="Arial" w:cs="Arial"/>
+                <w:b w:val="0"/>
+                <w:bCs w:val="0"/>
+                <w:sz w:val="22"/>
+                <w:szCs w:val="22"/>
+              </w:rPr>
+              <w:t>2</w:t>
+            </w:r>
+          </w:p>
+        </w:tc>
+        <w:tc>
+          <w:tcPr>
+            <w:tcW w:w="1793" w:type="dxa"/>
+          </w:tcPr>
+          <w:p>
+            <w:pPr>
+              <w:spacing w:line="360" w:lineRule="auto"/>
+              <w:jc w:val="center"/>
+              <w:cnfStyle w:val="000000000000" w:firstRow="0" w:lastRow="0" w:firstColumn="0" w:lastColumn="0" w:oddVBand="0" w:evenVBand="0" w:oddHBand="0" w:evenHBand="0" w:firstRowFirstColumn="0" w:firstRowLastColumn="0" w:lastRowFirstColumn="0" w:lastRowLastColumn="0"/>
+              <w:rPr>
+                <w:rFonts w:ascii="Arial" w:hAnsi="Arial" w:cs="Arial"/>
+                <w:sz w:val="22"/>
+                <w:szCs w:val="22"/>
+              </w:rPr>
+            </w:pPr>
+            <w:r>
+              <w:rPr>
+                <w:rFonts w:ascii="Arial" w:hAnsi="Arial" w:cs="Arial"/>
+                <w:sz w:val="22"/>
+                <w:szCs w:val="22"/>
+              </w:rPr>
+              <w:t>Create Pipeline</w:t>
+            </w:r>
+          </w:p>
+        </w:tc>
+        <w:tc>
+          <w:tcPr>
+            <w:tcW w:w="1771" w:type="dxa"/>
+          </w:tcPr>
+          <w:p>
+            <w:pPr>
+              <w:spacing w:line="360" w:lineRule="auto"/>
+              <w:jc w:val="center"/>
+              <w:cnfStyle w:val="000000000000" w:firstRow="0" w:lastRow="0" w:firstColumn="0" w:lastColumn="0" w:oddVBand="0" w:evenVBand="0" w:oddHBand="0" w:evenHBand="0" w:firstRowFirstColumn="0" w:firstRowLastColumn="0" w:lastRowFirstColumn="0" w:lastRowLastColumn="0"/>
+              <w:rPr>
+                <w:rFonts w:ascii="Arial" w:hAnsi="Arial" w:cs="Arial"/>
+                <w:sz w:val="22"/>
+                <w:szCs w:val="22"/>
+              </w:rPr>
+            </w:pPr>
+            <w:r>
+              <w:rPr>
+                <w:rFonts w:ascii="Arial" w:hAnsi="Arial" w:cs="Arial"/>
+                <w:sz w:val="22"/>
+                <w:szCs w:val="22"/>
+              </w:rPr>
+              <w:t>Dataset + Valid Target Column</w:t>
+            </w:r>
+          </w:p>
+        </w:tc>
+        <w:tc>
+          <w:tcPr>
+            <w:tcW w:w="1920" w:type="dxa"/>
+          </w:tcPr>
+          <w:p>
+            <w:pPr>
+              <w:spacing w:line="360" w:lineRule="auto"/>
+              <w:jc w:val="center"/>
+              <w:cnfStyle w:val="000000000000" w:firstRow="0" w:lastRow="0" w:firstColumn="0" w:lastColumn="0" w:oddVBand="0" w:evenVBand="0" w:oddHBand="0" w:evenHBand="0" w:firstRowFirstColumn="0" w:firstRowLastColumn="0" w:lastRowFirstColumn="0" w:lastRowLastColumn="0"/>
+              <w:rPr>
+                <w:rFonts w:ascii="Arial" w:hAnsi="Arial" w:cs="Arial"/>
+                <w:sz w:val="22"/>
+                <w:szCs w:val="22"/>
+              </w:rPr>
+            </w:pPr>
+            <w:r>
+              <w:rPr>
+                <w:rFonts w:ascii="Arial" w:hAnsi="Arial" w:cs="Arial"/>
+                <w:sz w:val="22"/>
+                <w:szCs w:val="22"/>
+              </w:rPr>
+              <w:t>Pipeline created with ID</w:t>
+            </w:r>
+          </w:p>
+        </w:tc>
+        <w:tc>
+          <w:tcPr>
+            <w:tcW w:w="1778" w:type="dxa"/>
+          </w:tcPr>
+          <w:p>
+            <w:pPr>
+              <w:spacing w:line="360" w:lineRule="auto"/>
+              <w:jc w:val="center"/>
+              <w:cnfStyle w:val="000000000000" w:firstRow="0" w:lastRow="0" w:firstColumn="0" w:lastColumn="0" w:oddVBand="0" w:evenVBand="0" w:oddHBand="0" w:evenHBand="0" w:firstRowFirstColumn="0" w:firstRowLastColumn="0" w:lastRowFirstColumn="0" w:lastRowLastColumn="0"/>
+              <w:rPr>
+                <w:rFonts w:ascii="Arial" w:hAnsi="Arial" w:cs="Arial"/>
+                <w:sz w:val="22"/>
+                <w:szCs w:val="22"/>
+              </w:rPr>
+            </w:pPr>
+            <w:r>
+              <w:rPr>
+                <w:rFonts w:ascii="Arial" w:hAnsi="Arial" w:cs="Arial"/>
+                <w:sz w:val="22"/>
+                <w:szCs w:val="22"/>
+              </w:rPr>
+              <w:t>Passed</w:t>
+            </w:r>
+          </w:p>
+        </w:tc>
+      </w:tr>
+      <w:tr>
+        <w:trPr>
+          <w:cnfStyle w:val="000000100000" w:firstRow="0" w:lastRow="0" w:firstColumn="0" w:lastColumn="0" w:oddVBand="0" w:evenVBand="0" w:oddHBand="1" w:evenHBand="0" w:firstRowFirstColumn="0" w:firstRowLastColumn="0" w:lastRowFirstColumn="0" w:lastRowLastColumn="0"/>
+          <w:trHeight w:val="754"/>
+        </w:trPr>
+        <w:tc>
+          <w:tcPr>
+            <w:cnfStyle w:val="001000000000" w:firstRow="0" w:lastRow="0" w:firstColumn="1" w:lastColumn="0" w:oddVBand="0" w:evenVBand="0" w:oddHBand="0" w:evenHBand="0" w:firstRowFirstColumn="0" w:firstRowLastColumn="0" w:lastRowFirstColumn="0" w:lastRowLastColumn="0"/>
+            <w:tcW w:w="1770" w:type="dxa"/>
+          </w:tcPr>
+          <w:p>
+            <w:pPr>
+              <w:spacing w:line="360" w:lineRule="auto"/>
+              <w:jc w:val="center"/>
+              <w:rPr>
+                <w:rFonts w:ascii="Arial" w:hAnsi="Arial" w:cs="Arial"/>
+                <w:sz w:val="22"/>
+                <w:szCs w:val="22"/>
+              </w:rPr>
+            </w:pPr>
+            <w:r>
+              <w:rPr>
+                <w:rFonts w:ascii="Arial" w:hAnsi="Arial" w:cs="Arial"/>
+                <w:b w:val="0"/>
+                <w:bCs w:val="0"/>
+                <w:sz w:val="22"/>
+                <w:szCs w:val="22"/>
+              </w:rPr>
+              <w:t>TC-0</w:t>
+            </w:r>
+            <w:r>
+              <w:rPr>
+                <w:rFonts w:ascii="Arial" w:hAnsi="Arial" w:cs="Arial"/>
+                <w:b w:val="0"/>
+                <w:bCs w:val="0"/>
+                <w:sz w:val="22"/>
+                <w:szCs w:val="22"/>
+              </w:rPr>
+              <w:t>3</w:t>
+            </w:r>
+          </w:p>
+        </w:tc>
+        <w:tc>
+          <w:tcPr>
+            <w:tcW w:w="1793" w:type="dxa"/>
+          </w:tcPr>
+          <w:p>
+            <w:pPr>
+              <w:spacing w:line="360" w:lineRule="auto"/>
+              <w:jc w:val="center"/>
+              <w:cnfStyle w:val="000000100000" w:firstRow="0" w:lastRow="0" w:firstColumn="0" w:lastColumn="0" w:oddVBand="0" w:evenVBand="0" w:oddHBand="1" w:evenHBand="0" w:firstRowFirstColumn="0" w:firstRowLastColumn="0" w:lastRowFirstColumn="0" w:lastRowLastColumn="0"/>
+              <w:rPr>
+                <w:rFonts w:ascii="Arial" w:hAnsi="Arial" w:cs="Arial"/>
+                <w:sz w:val="22"/>
+                <w:szCs w:val="22"/>
+              </w:rPr>
+            </w:pPr>
+            <w:r>
+              <w:rPr>
+                <w:rFonts w:ascii="Arial" w:hAnsi="Arial" w:cs="Arial"/>
+                <w:sz w:val="22"/>
+                <w:szCs w:val="22"/>
+              </w:rPr>
+              <w:t>Problem type Detection</w:t>
+            </w:r>
+          </w:p>
+        </w:tc>
+        <w:tc>
+          <w:tcPr>
+            <w:tcW w:w="1771" w:type="dxa"/>
+          </w:tcPr>
+          <w:p>
+            <w:pPr>
+              <w:spacing w:line="360" w:lineRule="auto"/>
+              <w:jc w:val="center"/>
+              <w:cnfStyle w:val="000000100000" w:firstRow="0" w:lastRow="0" w:firstColumn="0" w:lastColumn="0" w:oddVBand="0" w:evenVBand="0" w:oddHBand="1" w:evenHBand="0" w:firstRowFirstColumn="0" w:firstRowLastColumn="0" w:lastRowFirstColumn="0" w:lastRowLastColumn="0"/>
+              <w:rPr>
+                <w:rFonts w:ascii="Arial" w:hAnsi="Arial" w:cs="Arial"/>
+                <w:sz w:val="22"/>
+                <w:szCs w:val="22"/>
+              </w:rPr>
+            </w:pPr>
+            <w:r>
+              <w:rPr>
+                <w:rFonts w:ascii="Arial" w:hAnsi="Arial" w:cs="Arial"/>
+                <w:sz w:val="22"/>
+                <w:szCs w:val="22"/>
+              </w:rPr>
+              <w:t>Classification and Regression Tasks</w:t>
+            </w:r>
+          </w:p>
+        </w:tc>
+        <w:tc>
+          <w:tcPr>
+            <w:tcW w:w="1920" w:type="dxa"/>
+          </w:tcPr>
+          <w:p>
+            <w:pPr>
+              <w:spacing w:line="360" w:lineRule="auto"/>
+              <w:jc w:val="center"/>
+              <w:cnfStyle w:val="000000100000" w:firstRow="0" w:lastRow="0" w:firstColumn="0" w:lastColumn="0" w:oddVBand="0" w:evenVBand="0" w:oddHBand="1" w:evenHBand="0" w:firstRowFirstColumn="0" w:firstRowLastColumn="0" w:lastRowFirstColumn="0" w:lastRowLastColumn="0"/>
+              <w:rPr>
+                <w:rFonts w:ascii="Arial" w:hAnsi="Arial" w:cs="Arial"/>
+                <w:sz w:val="22"/>
+                <w:szCs w:val="22"/>
+              </w:rPr>
+            </w:pPr>
+            <w:r>
+              <w:rPr>
+                <w:rFonts w:ascii="Arial" w:hAnsi="Arial" w:cs="Arial"/>
+                <w:sz w:val="22"/>
+                <w:szCs w:val="22"/>
+              </w:rPr>
+              <w:t>Correct problem type identified</w:t>
+            </w:r>
+          </w:p>
+        </w:tc>
+        <w:tc>
+          <w:tcPr>
+            <w:tcW w:w="1778" w:type="dxa"/>
+          </w:tcPr>
+          <w:p>
+            <w:pPr>
+              <w:spacing w:line="360" w:lineRule="auto"/>
+              <w:jc w:val="center"/>
+              <w:cnfStyle w:val="000000100000" w:firstRow="0" w:lastRow="0" w:firstColumn="0" w:lastColumn="0" w:oddVBand="0" w:evenVBand="0" w:oddHBand="1" w:evenHBand="0" w:firstRowFirstColumn="0" w:firstRowLastColumn="0" w:lastRowFirstColumn="0" w:lastRowLastColumn="0"/>
+              <w:rPr>
+                <w:rFonts w:ascii="Arial" w:hAnsi="Arial" w:cs="Arial"/>
+                <w:sz w:val="22"/>
+                <w:szCs w:val="22"/>
+              </w:rPr>
+            </w:pPr>
+            <w:r>
+              <w:rPr>
+                <w:rFonts w:ascii="Arial" w:hAnsi="Arial" w:cs="Arial"/>
+                <w:sz w:val="22"/>
+                <w:szCs w:val="22"/>
+              </w:rPr>
+              <w:t>Passed</w:t>
+            </w:r>
+          </w:p>
+        </w:tc>
+      </w:tr>
+      <w:tr>
+        <w:trPr>
+          <w:trHeight w:val="773"/>
+        </w:trPr>
+        <w:tc>
+          <w:tcPr>
+            <w:cnfStyle w:val="001000000000" w:firstRow="0" w:lastRow="0" w:firstColumn="1" w:lastColumn="0" w:oddVBand="0" w:evenVBand="0" w:oddHBand="0" w:evenHBand="0" w:firstRowFirstColumn="0" w:firstRowLastColumn="0" w:lastRowFirstColumn="0" w:lastRowLastColumn="0"/>
+            <w:tcW w:w="1770" w:type="dxa"/>
+          </w:tcPr>
+          <w:p>
+            <w:pPr>
+              <w:spacing w:line="360" w:lineRule="auto"/>
+              <w:jc w:val="center"/>
+              <w:rPr>
+                <w:rFonts w:ascii="Arial" w:hAnsi="Arial" w:cs="Arial"/>
+                <w:sz w:val="22"/>
+                <w:szCs w:val="22"/>
+              </w:rPr>
+            </w:pPr>
+            <w:r>
+              <w:rPr>
+                <w:rFonts w:ascii="Arial" w:hAnsi="Arial" w:cs="Arial"/>
+                <w:b w:val="0"/>
+                <w:bCs w:val="0"/>
+                <w:sz w:val="22"/>
+                <w:szCs w:val="22"/>
+              </w:rPr>
+              <w:t>TC-0</w:t>
+            </w:r>
+            <w:r>
+              <w:rPr>
+                <w:rFonts w:ascii="Arial" w:hAnsi="Arial" w:cs="Arial"/>
+                <w:b w:val="0"/>
+                <w:bCs w:val="0"/>
+                <w:sz w:val="22"/>
+                <w:szCs w:val="22"/>
+              </w:rPr>
+              <w:t>4</w:t>
+            </w:r>
+          </w:p>
+        </w:tc>
+        <w:tc>
+          <w:tcPr>
+            <w:tcW w:w="1793" w:type="dxa"/>
+          </w:tcPr>
+          <w:p>
+            <w:pPr>
+              <w:spacing w:line="360" w:lineRule="auto"/>
+              <w:jc w:val="center"/>
+              <w:cnfStyle w:val="000000000000" w:firstRow="0" w:lastRow="0" w:firstColumn="0" w:lastColumn="0" w:oddVBand="0" w:evenVBand="0" w:oddHBand="0" w:evenHBand="0" w:firstRowFirstColumn="0" w:firstRowLastColumn="0" w:lastRowFirstColumn="0" w:lastRowLastColumn="0"/>
+              <w:rPr>
+                <w:rFonts w:ascii="Arial" w:hAnsi="Arial" w:cs="Arial"/>
+                <w:sz w:val="22"/>
+                <w:szCs w:val="22"/>
+              </w:rPr>
+            </w:pPr>
+            <w:r>
+              <w:rPr>
+                <w:rFonts w:ascii="Arial" w:hAnsi="Arial" w:cs="Arial"/>
+                <w:sz w:val="22"/>
+                <w:szCs w:val="22"/>
+              </w:rPr>
+              <w:t>Automated model Selection</w:t>
+            </w:r>
+          </w:p>
+        </w:tc>
+        <w:tc>
+          <w:tcPr>
+            <w:tcW w:w="1771" w:type="dxa"/>
+          </w:tcPr>
+          <w:p>
+            <w:pPr>
+              <w:spacing w:line="360" w:lineRule="auto"/>
+              <w:jc w:val="center"/>
+              <w:cnfStyle w:val="000000000000" w:firstRow="0" w:lastRow="0" w:firstColumn="0" w:lastColumn="0" w:oddVBand="0" w:evenVBand="0" w:oddHBand="0" w:evenHBand="0" w:firstRowFirstColumn="0" w:firstRowLastColumn="0" w:lastRowFirstColumn="0" w:lastRowLastColumn="0"/>
+              <w:rPr>
+                <w:rFonts w:ascii="Arial" w:hAnsi="Arial" w:cs="Arial"/>
+                <w:sz w:val="22"/>
+                <w:szCs w:val="22"/>
+              </w:rPr>
+            </w:pPr>
+            <w:r>
+              <w:rPr>
+                <w:rFonts w:ascii="Arial" w:hAnsi="Arial" w:cs="Arial"/>
+                <w:sz w:val="22"/>
+                <w:szCs w:val="22"/>
+              </w:rPr>
+              <w:t>Uploaded Dataset</w:t>
+            </w:r>
+          </w:p>
+        </w:tc>
+        <w:tc>
+          <w:tcPr>
+            <w:tcW w:w="1920" w:type="dxa"/>
+          </w:tcPr>
+          <w:p>
+            <w:pPr>
+              <w:spacing w:line="360" w:lineRule="auto"/>
+              <w:jc w:val="center"/>
+              <w:cnfStyle w:val="000000000000" w:firstRow="0" w:lastRow="0" w:firstColumn="0" w:lastColumn="0" w:oddVBand="0" w:evenVBand="0" w:oddHBand="0" w:evenHBand="0" w:firstRowFirstColumn="0" w:firstRowLastColumn="0" w:lastRowFirstColumn="0" w:lastRowLastColumn="0"/>
+              <w:rPr>
+                <w:rFonts w:ascii="Arial" w:hAnsi="Arial" w:cs="Arial"/>
+                <w:sz w:val="22"/>
+                <w:szCs w:val="22"/>
+              </w:rPr>
+            </w:pPr>
+            <w:r>
+              <w:rPr>
+                <w:rFonts w:ascii="Arial" w:hAnsi="Arial" w:cs="Arial"/>
+                <w:sz w:val="22"/>
+                <w:szCs w:val="22"/>
+              </w:rPr>
+              <w:t>Best-performing model selected</w:t>
+            </w:r>
+          </w:p>
+        </w:tc>
+        <w:tc>
+          <w:tcPr>
+            <w:tcW w:w="1778" w:type="dxa"/>
+          </w:tcPr>
+          <w:p>
+            <w:pPr>
+              <w:spacing w:line="360" w:lineRule="auto"/>
+              <w:jc w:val="center"/>
+              <w:cnfStyle w:val="000000000000" w:firstRow="0" w:lastRow="0" w:firstColumn="0" w:lastColumn="0" w:oddVBand="0" w:evenVBand="0" w:oddHBand="0" w:evenHBand="0" w:firstRowFirstColumn="0" w:firstRowLastColumn="0" w:lastRowFirstColumn="0" w:lastRowLastColumn="0"/>
+              <w:rPr>
+                <w:rFonts w:ascii="Arial" w:hAnsi="Arial" w:cs="Arial"/>
+                <w:sz w:val="22"/>
+                <w:szCs w:val="22"/>
+              </w:rPr>
+            </w:pPr>
+            <w:r>
+              <w:rPr>
+                <w:rFonts w:ascii="Arial" w:hAnsi="Arial" w:cs="Arial"/>
+                <w:sz w:val="22"/>
+                <w:szCs w:val="22"/>
+              </w:rPr>
+              <w:t>Passed</w:t>
+            </w:r>
+          </w:p>
+        </w:tc>
+      </w:tr>
+      <w:tr>
+        <w:trPr>
+          <w:cnfStyle w:val="000000100000" w:firstRow="0" w:lastRow="0" w:firstColumn="0" w:lastColumn="0" w:oddVBand="0" w:evenVBand="0" w:oddHBand="1" w:evenHBand="0" w:firstRowFirstColumn="0" w:firstRowLastColumn="0" w:lastRowFirstColumn="0" w:lastRowLastColumn="0"/>
+          <w:trHeight w:val="754"/>
+        </w:trPr>
+        <w:tc>
+          <w:tcPr>
+            <w:cnfStyle w:val="001000000000" w:firstRow="0" w:lastRow="0" w:firstColumn="1" w:lastColumn="0" w:oddVBand="0" w:evenVBand="0" w:oddHBand="0" w:evenHBand="0" w:firstRowFirstColumn="0" w:firstRowLastColumn="0" w:lastRowFirstColumn="0" w:lastRowLastColumn="0"/>
+            <w:tcW w:w="1770" w:type="dxa"/>
+          </w:tcPr>
+          <w:p>
+            <w:pPr>
+              <w:spacing w:line="360" w:lineRule="auto"/>
+              <w:jc w:val="center"/>
+              <w:rPr>
+                <w:rFonts w:ascii="Arial" w:hAnsi="Arial" w:cs="Arial"/>
+                <w:sz w:val="22"/>
+                <w:szCs w:val="22"/>
+              </w:rPr>
+            </w:pPr>
+            <w:r>
+              <w:rPr>
+                <w:rFonts w:ascii="Arial" w:hAnsi="Arial" w:cs="Arial"/>
+                <w:b w:val="0"/>
+                <w:bCs w:val="0"/>
+                <w:sz w:val="22"/>
+                <w:szCs w:val="22"/>
+              </w:rPr>
+              <w:t>TC-0</w:t>
+            </w:r>
+            <w:r>
+              <w:rPr>
+                <w:rFonts w:ascii="Arial" w:hAnsi="Arial" w:cs="Arial"/>
+                <w:b w:val="0"/>
+                <w:bCs w:val="0"/>
+                <w:sz w:val="22"/>
+                <w:szCs w:val="22"/>
+              </w:rPr>
+              <w:t>5</w:t>
+            </w:r>
+          </w:p>
+        </w:tc>
+        <w:tc>
+          <w:tcPr>
+            <w:tcW w:w="1793" w:type="dxa"/>
+          </w:tcPr>
+          <w:p>
+            <w:pPr>
+              <w:spacing w:line="360" w:lineRule="auto"/>
+              <w:jc w:val="center"/>
+              <w:cnfStyle w:val="000000100000" w:firstRow="0" w:lastRow="0" w:firstColumn="0" w:lastColumn="0" w:oddVBand="0" w:evenVBand="0" w:oddHBand="1" w:evenHBand="0" w:firstRowFirstColumn="0" w:firstRowLastColumn="0" w:lastRowFirstColumn="0" w:lastRowLastColumn="0"/>
+              <w:rPr>
+                <w:rFonts w:ascii="Arial" w:hAnsi="Arial" w:cs="Arial"/>
+                <w:sz w:val="22"/>
+                <w:szCs w:val="22"/>
+              </w:rPr>
+            </w:pPr>
+            <w:r>
+              <w:rPr>
+                <w:rFonts w:ascii="Arial" w:hAnsi="Arial" w:cs="Arial"/>
+                <w:sz w:val="22"/>
+                <w:szCs w:val="22"/>
+              </w:rPr>
+              <w:t>Pipeline Execution</w:t>
+            </w:r>
+          </w:p>
+        </w:tc>
+        <w:tc>
+          <w:tcPr>
+            <w:tcW w:w="1771" w:type="dxa"/>
+          </w:tcPr>
+          <w:p>
+            <w:pPr>
+              <w:spacing w:line="360" w:lineRule="auto"/>
+              <w:jc w:val="center"/>
+              <w:cnfStyle w:val="000000100000" w:firstRow="0" w:lastRow="0" w:firstColumn="0" w:lastColumn="0" w:oddVBand="0" w:evenVBand="0" w:oddHBand="1" w:evenHBand="0" w:firstRowFirstColumn="0" w:firstRowLastColumn="0" w:lastRowFirstColumn="0" w:lastRowLastColumn="0"/>
+              <w:rPr>
+                <w:rFonts w:ascii="Arial" w:hAnsi="Arial" w:cs="Arial"/>
+                <w:sz w:val="22"/>
+                <w:szCs w:val="22"/>
+              </w:rPr>
+            </w:pPr>
+            <w:r>
+              <w:rPr>
+                <w:rFonts w:ascii="Arial" w:hAnsi="Arial" w:cs="Arial"/>
+                <w:sz w:val="22"/>
+                <w:szCs w:val="22"/>
+              </w:rPr>
+              <w:t>Created Pipeline</w:t>
+            </w:r>
+          </w:p>
+        </w:tc>
+        <w:tc>
+          <w:tcPr>
+            <w:tcW w:w="1920" w:type="dxa"/>
+          </w:tcPr>
+          <w:p>
+            <w:pPr>
+              <w:spacing w:line="360" w:lineRule="auto"/>
+              <w:jc w:val="center"/>
+              <w:cnfStyle w:val="000000100000" w:firstRow="0" w:lastRow="0" w:firstColumn="0" w:lastColumn="0" w:oddVBand="0" w:evenVBand="0" w:oddHBand="1" w:evenHBand="0" w:firstRowFirstColumn="0" w:firstRowLastColumn="0" w:lastRowFirstColumn="0" w:lastRowLastColumn="0"/>
+              <w:rPr>
+                <w:rFonts w:ascii="Arial" w:hAnsi="Arial" w:cs="Arial"/>
+                <w:sz w:val="22"/>
+                <w:szCs w:val="22"/>
+              </w:rPr>
+            </w:pPr>
+            <w:r>
+              <w:rPr>
+                <w:rFonts w:ascii="Arial" w:hAnsi="Arial" w:cs="Arial"/>
+                <w:sz w:val="22"/>
+                <w:szCs w:val="22"/>
+              </w:rPr>
+              <w:t>Model trained and evaluated successfully</w:t>
+            </w:r>
+          </w:p>
+        </w:tc>
+        <w:tc>
+          <w:tcPr>
+            <w:tcW w:w="1778" w:type="dxa"/>
+          </w:tcPr>
+          <w:p>
+            <w:pPr>
+              <w:spacing w:line="360" w:lineRule="auto"/>
+              <w:jc w:val="center"/>
+              <w:cnfStyle w:val="000000100000" w:firstRow="0" w:lastRow="0" w:firstColumn="0" w:lastColumn="0" w:oddVBand="0" w:evenVBand="0" w:oddHBand="1" w:evenHBand="0" w:firstRowFirstColumn="0" w:firstRowLastColumn="0" w:lastRowFirstColumn="0" w:lastRowLastColumn="0"/>
+              <w:rPr>
+                <w:rFonts w:ascii="Arial" w:hAnsi="Arial" w:cs="Arial"/>
+                <w:sz w:val="22"/>
+                <w:szCs w:val="22"/>
+              </w:rPr>
+            </w:pPr>
+            <w:r>
+              <w:rPr>
+                <w:rFonts w:ascii="Arial" w:hAnsi="Arial" w:cs="Arial"/>
+                <w:sz w:val="22"/>
+                <w:szCs w:val="22"/>
+              </w:rPr>
+              <w:t>Passed</w:t>
+            </w:r>
+          </w:p>
+        </w:tc>
+      </w:tr>
+      <w:tr>
+        <w:trPr>
+          <w:trHeight w:val="773"/>
+        </w:trPr>
+        <w:tc>
+          <w:tcPr>
+            <w:cnfStyle w:val="001000000000" w:firstRow="0" w:lastRow="0" w:firstColumn="1" w:lastColumn="0" w:oddVBand="0" w:evenVBand="0" w:oddHBand="0" w:evenHBand="0" w:firstRowFirstColumn="0" w:firstRowLastColumn="0" w:lastRowFirstColumn="0" w:lastRowLastColumn="0"/>
+            <w:tcW w:w="1770" w:type="dxa"/>
+          </w:tcPr>
+          <w:p>
+            <w:pPr>
+              <w:spacing w:line="360" w:lineRule="auto"/>
+              <w:jc w:val="center"/>
+              <w:rPr>
+                <w:rFonts w:ascii="Arial" w:hAnsi="Arial" w:cs="Arial"/>
+                <w:sz w:val="22"/>
+                <w:szCs w:val="22"/>
+              </w:rPr>
+            </w:pPr>
+            <w:r>
+              <w:rPr>
+                <w:rFonts w:ascii="Arial" w:hAnsi="Arial" w:cs="Arial"/>
+                <w:b w:val="0"/>
+                <w:bCs w:val="0"/>
+                <w:sz w:val="22"/>
+                <w:szCs w:val="22"/>
+              </w:rPr>
+              <w:t>TC-0</w:t>
+            </w:r>
+            <w:r>
+              <w:rPr>
+                <w:rFonts w:ascii="Arial" w:hAnsi="Arial" w:cs="Arial"/>
+                <w:b w:val="0"/>
+                <w:bCs w:val="0"/>
+                <w:sz w:val="22"/>
+                <w:szCs w:val="22"/>
+              </w:rPr>
+              <w:t>6</w:t>
+            </w:r>
+          </w:p>
+        </w:tc>
+        <w:tc>
+          <w:tcPr>
+            <w:tcW w:w="1793" w:type="dxa"/>
+          </w:tcPr>
+          <w:p>
+            <w:pPr>
+              <w:spacing w:line="360" w:lineRule="auto"/>
+              <w:jc w:val="center"/>
+              <w:cnfStyle w:val="000000000000" w:firstRow="0" w:lastRow="0" w:firstColumn="0" w:lastColumn="0" w:oddVBand="0" w:evenVBand="0" w:oddHBand="0" w:evenHBand="0" w:firstRowFirstColumn="0" w:firstRowLastColumn="0" w:lastRowFirstColumn="0" w:lastRowLastColumn="0"/>
+              <w:rPr>
+                <w:rFonts w:ascii="Arial" w:hAnsi="Arial" w:cs="Arial"/>
+                <w:sz w:val="22"/>
+                <w:szCs w:val="22"/>
+              </w:rPr>
+            </w:pPr>
+            <w:r>
+              <w:rPr>
+                <w:rFonts w:ascii="Arial" w:hAnsi="Arial" w:cs="Arial"/>
+                <w:sz w:val="22"/>
+                <w:szCs w:val="22"/>
+              </w:rPr>
+              <w:t>Metric Generation</w:t>
+            </w:r>
+          </w:p>
+        </w:tc>
+        <w:tc>
+          <w:tcPr>
+            <w:tcW w:w="1771" w:type="dxa"/>
+          </w:tcPr>
+          <w:p>
+            <w:pPr>
+              <w:spacing w:line="360" w:lineRule="auto"/>
+              <w:jc w:val="center"/>
+              <w:cnfStyle w:val="000000000000" w:firstRow="0" w:lastRow="0" w:firstColumn="0" w:lastColumn="0" w:oddVBand="0" w:evenVBand="0" w:oddHBand="0" w:evenHBand="0" w:firstRowFirstColumn="0" w:firstRowLastColumn="0" w:lastRowFirstColumn="0" w:lastRowLastColumn="0"/>
+              <w:rPr>
+                <w:rFonts w:ascii="Arial" w:hAnsi="Arial" w:cs="Arial"/>
+                <w:sz w:val="22"/>
+                <w:szCs w:val="22"/>
+              </w:rPr>
+            </w:pPr>
+            <w:r>
+              <w:rPr>
+                <w:rFonts w:ascii="Arial" w:hAnsi="Arial" w:cs="Arial"/>
+                <w:sz w:val="22"/>
+                <w:szCs w:val="22"/>
+              </w:rPr>
+              <w:t>Executed Pipeline</w:t>
+            </w:r>
+          </w:p>
+        </w:tc>
+        <w:tc>
+          <w:tcPr>
+            <w:tcW w:w="1920" w:type="dxa"/>
+          </w:tcPr>
+          <w:p>
+            <w:pPr>
+              <w:spacing w:line="360" w:lineRule="auto"/>
+              <w:jc w:val="center"/>
+              <w:cnfStyle w:val="000000000000" w:firstRow="0" w:lastRow="0" w:firstColumn="0" w:lastColumn="0" w:oddVBand="0" w:evenVBand="0" w:oddHBand="0" w:evenHBand="0" w:firstRowFirstColumn="0" w:firstRowLastColumn="0" w:lastRowFirstColumn="0" w:lastRowLastColumn="0"/>
+              <w:rPr>
+                <w:rFonts w:ascii="Arial" w:hAnsi="Arial" w:cs="Arial"/>
+                <w:sz w:val="22"/>
+                <w:szCs w:val="22"/>
+              </w:rPr>
+            </w:pPr>
+            <w:r>
+              <w:rPr>
+                <w:rFonts w:ascii="Arial" w:hAnsi="Arial" w:cs="Arial"/>
+                <w:sz w:val="22"/>
+                <w:szCs w:val="22"/>
+              </w:rPr>
+              <w:t>Accuracy / R2 score returned</w:t>
+            </w:r>
+          </w:p>
+        </w:tc>
+        <w:tc>
+          <w:tcPr>
+            <w:tcW w:w="1778" w:type="dxa"/>
+          </w:tcPr>
+          <w:p>
+            <w:pPr>
+              <w:spacing w:line="360" w:lineRule="auto"/>
+              <w:jc w:val="center"/>
+              <w:cnfStyle w:val="000000000000" w:firstRow="0" w:lastRow="0" w:firstColumn="0" w:lastColumn="0" w:oddVBand="0" w:evenVBand="0" w:oddHBand="0" w:evenHBand="0" w:firstRowFirstColumn="0" w:firstRowLastColumn="0" w:lastRowFirstColumn="0" w:lastRowLastColumn="0"/>
+              <w:rPr>
+                <w:rFonts w:ascii="Arial" w:hAnsi="Arial" w:cs="Arial"/>
+                <w:sz w:val="22"/>
+                <w:szCs w:val="22"/>
+              </w:rPr>
+            </w:pPr>
+            <w:r>
+              <w:rPr>
+                <w:rFonts w:ascii="Arial" w:hAnsi="Arial" w:cs="Arial"/>
+                <w:sz w:val="22"/>
+                <w:szCs w:val="22"/>
+              </w:rPr>
+              <w:t>Passed</w:t>
+            </w:r>
+          </w:p>
+        </w:tc>
+      </w:tr>
+      <w:tr>
+        <w:trPr>
+          <w:cnfStyle w:val="000000100000" w:firstRow="0" w:lastRow="0" w:firstColumn="0" w:lastColumn="0" w:oddVBand="0" w:evenVBand="0" w:oddHBand="1" w:evenHBand="0" w:firstRowFirstColumn="0" w:firstRowLastColumn="0" w:lastRowFirstColumn="0" w:lastRowLastColumn="0"/>
+          <w:trHeight w:val="773"/>
+        </w:trPr>
+        <w:tc>
+          <w:tcPr>
+            <w:cnfStyle w:val="001000000000" w:firstRow="0" w:lastRow="0" w:firstColumn="1" w:lastColumn="0" w:oddVBand="0" w:evenVBand="0" w:oddHBand="0" w:evenHBand="0" w:firstRowFirstColumn="0" w:firstRowLastColumn="0" w:lastRowFirstColumn="0" w:lastRowLastColumn="0"/>
+            <w:tcW w:w="1770" w:type="dxa"/>
+          </w:tcPr>
+          <w:p>
+            <w:pPr>
+              <w:spacing w:line="360" w:lineRule="auto"/>
+              <w:jc w:val="center"/>
+              <w:rPr>
+                <w:rFonts w:ascii="Arial" w:hAnsi="Arial" w:cs="Arial"/>
+                <w:sz w:val="22"/>
+                <w:szCs w:val="22"/>
+              </w:rPr>
+            </w:pPr>
+            <w:r>
+              <w:rPr>
+                <w:rFonts w:ascii="Arial" w:hAnsi="Arial" w:cs="Arial"/>
+                <w:b w:val="0"/>
+                <w:bCs w:val="0"/>
+                <w:sz w:val="22"/>
+                <w:szCs w:val="22"/>
+              </w:rPr>
+              <w:t>TC-0</w:t>
+            </w:r>
+            <w:r>
+              <w:rPr>
+                <w:rFonts w:ascii="Arial" w:hAnsi="Arial" w:cs="Arial"/>
+                <w:b w:val="0"/>
+                <w:bCs w:val="0"/>
+                <w:sz w:val="22"/>
+                <w:szCs w:val="22"/>
+              </w:rPr>
+              <w:t>7</w:t>
+            </w:r>
+          </w:p>
+        </w:tc>
+        <w:tc>
+          <w:tcPr>
+            <w:tcW w:w="1793" w:type="dxa"/>
+          </w:tcPr>
+          <w:p>
+            <w:pPr>
+              <w:spacing w:line="360" w:lineRule="auto"/>
+              <w:jc w:val="center"/>
+              <w:cnfStyle w:val="000000100000" w:firstRow="0" w:lastRow="0" w:firstColumn="0" w:lastColumn="0" w:oddVBand="0" w:evenVBand="0" w:oddHBand="1" w:evenHBand="0" w:firstRowFirstColumn="0" w:firstRowLastColumn="0" w:lastRowFirstColumn="0" w:lastRowLastColumn="0"/>
+              <w:rPr>
+                <w:rFonts w:ascii="Arial" w:hAnsi="Arial" w:cs="Arial"/>
+                <w:sz w:val="22"/>
+                <w:szCs w:val="22"/>
+              </w:rPr>
+            </w:pPr>
+            <w:r>
+              <w:rPr>
+                <w:rFonts w:ascii="Arial" w:hAnsi="Arial" w:cs="Arial"/>
+                <w:sz w:val="22"/>
+                <w:szCs w:val="22"/>
+              </w:rPr>
+              <w:t>Doownload Pipeline Script</w:t>
+            </w:r>
+          </w:p>
+        </w:tc>
+        <w:tc>
+          <w:tcPr>
+            <w:tcW w:w="1771" w:type="dxa"/>
+          </w:tcPr>
+          <w:p>
+            <w:pPr>
+              <w:spacing w:line="360" w:lineRule="auto"/>
+              <w:jc w:val="center"/>
+              <w:cnfStyle w:val="000000100000" w:firstRow="0" w:lastRow="0" w:firstColumn="0" w:lastColumn="0" w:oddVBand="0" w:evenVBand="0" w:oddHBand="1" w:evenHBand="0" w:firstRowFirstColumn="0" w:firstRowLastColumn="0" w:lastRowFirstColumn="0" w:lastRowLastColumn="0"/>
+              <w:rPr>
+                <w:rFonts w:ascii="Arial" w:hAnsi="Arial" w:cs="Arial"/>
+                <w:sz w:val="22"/>
+                <w:szCs w:val="22"/>
+              </w:rPr>
+            </w:pPr>
+            <w:r>
+              <w:rPr>
+                <w:rFonts w:ascii="Arial" w:hAnsi="Arial" w:cs="Arial"/>
+                <w:sz w:val="22"/>
+                <w:szCs w:val="22"/>
+              </w:rPr>
+              <w:t>Completed Pipeline</w:t>
+            </w:r>
+          </w:p>
+        </w:tc>
+        <w:tc>
+          <w:tcPr>
+            <w:tcW w:w="1920" w:type="dxa"/>
+          </w:tcPr>
+          <w:p>
+            <w:pPr>
+              <w:spacing w:line="360" w:lineRule="auto"/>
+              <w:jc w:val="center"/>
+              <w:cnfStyle w:val="000000100000" w:firstRow="0" w:lastRow="0" w:firstColumn="0" w:lastColumn="0" w:oddVBand="0" w:evenVBand="0" w:oddHBand="1" w:evenHBand="0" w:firstRowFirstColumn="0" w:firstRowLastColumn="0" w:lastRowFirstColumn="0" w:lastRowLastColumn="0"/>
+              <w:rPr>
+                <w:rFonts w:ascii="Arial" w:hAnsi="Arial" w:cs="Arial"/>
+                <w:sz w:val="22"/>
+                <w:szCs w:val="22"/>
+              </w:rPr>
+            </w:pPr>
+            <w:r>
+              <w:rPr>
+                <w:rFonts w:ascii="Arial" w:hAnsi="Arial" w:cs="Arial"/>
+                <w:sz w:val="22"/>
+                <w:szCs w:val="22"/>
+              </w:rPr>
+              <w:t>(.py) file downloaded</w:t>
+            </w:r>
+          </w:p>
+        </w:tc>
+        <w:tc>
+          <w:tcPr>
+            <w:tcW w:w="1778" w:type="dxa"/>
+          </w:tcPr>
+          <w:p>
+            <w:pPr>
+              <w:spacing w:line="360" w:lineRule="auto"/>
+              <w:jc w:val="center"/>
+              <w:cnfStyle w:val="000000100000" w:firstRow="0" w:lastRow="0" w:firstColumn="0" w:lastColumn="0" w:oddVBand="0" w:evenVBand="0" w:oddHBand="1" w:evenHBand="0" w:firstRowFirstColumn="0" w:firstRowLastColumn="0" w:lastRowFirstColumn="0" w:lastRowLastColumn="0"/>
+              <w:rPr>
+                <w:rFonts w:ascii="Arial" w:hAnsi="Arial" w:cs="Arial"/>
+                <w:sz w:val="22"/>
+                <w:szCs w:val="22"/>
+              </w:rPr>
+            </w:pPr>
+            <w:r>
+              <w:rPr>
+                <w:rFonts w:ascii="Arial" w:hAnsi="Arial" w:cs="Arial"/>
+                <w:sz w:val="22"/>
+                <w:szCs w:val="22"/>
+              </w:rPr>
+              <w:t>Passed</w:t>
+            </w:r>
+          </w:p>
+        </w:tc>
+      </w:tr>
+      <w:tr>
+        <w:trPr>
+          <w:trHeight w:val="1164"/>
+        </w:trPr>
+        <w:tc>
+          <w:tcPr>
+            <w:cnfStyle w:val="001000000000" w:firstRow="0" w:lastRow="0" w:firstColumn="1" w:lastColumn="0" w:oddVBand="0" w:evenVBand="0" w:oddHBand="0" w:evenHBand="0" w:firstRowFirstColumn="0" w:firstRowLastColumn="0" w:lastRowFirstColumn="0" w:lastRowLastColumn="0"/>
+            <w:tcW w:w="1770" w:type="dxa"/>
+            <w:tcBorders>
+              <w:bottom w:val="single" w:sz="4" w:space="0" w:color="60CAF3" w:themeColor="accent4" w:themeTint="99"/>
+            </w:tcBorders>
+          </w:tcPr>
+          <w:p>
+            <w:pPr>
+              <w:spacing w:line="360" w:lineRule="auto"/>
+              <w:jc w:val="center"/>
+              <w:rPr>
+                <w:rFonts w:ascii="Arial" w:hAnsi="Arial" w:cs="Arial"/>
+                <w:sz w:val="22"/>
+                <w:szCs w:val="22"/>
+              </w:rPr>
+            </w:pPr>
+            <w:r>
+              <w:rPr>
+                <w:rFonts w:ascii="Arial" w:hAnsi="Arial" w:cs="Arial"/>
+                <w:b w:val="0"/>
+                <w:bCs w:val="0"/>
+                <w:sz w:val="22"/>
+                <w:szCs w:val="22"/>
+              </w:rPr>
+              <w:t>TC-0</w:t>
+            </w:r>
+            <w:r>
+              <w:rPr>
+                <w:rFonts w:ascii="Arial" w:hAnsi="Arial" w:cs="Arial"/>
+                <w:b w:val="0"/>
+                <w:bCs w:val="0"/>
+                <w:sz w:val="22"/>
+                <w:szCs w:val="22"/>
+              </w:rPr>
+              <w:t>8</w:t>
+            </w:r>
+          </w:p>
+        </w:tc>
+        <w:tc>
+          <w:tcPr>
+            <w:tcW w:w="1793" w:type="dxa"/>
+            <w:tcBorders>
+              <w:bottom w:val="single" w:sz="4" w:space="0" w:color="60CAF3" w:themeColor="accent4" w:themeTint="99"/>
+            </w:tcBorders>
+          </w:tcPr>
+          <w:p>
+            <w:pPr>
+              <w:spacing w:line="360" w:lineRule="auto"/>
+              <w:jc w:val="center"/>
+              <w:cnfStyle w:val="000000000000" w:firstRow="0" w:lastRow="0" w:firstColumn="0" w:lastColumn="0" w:oddVBand="0" w:evenVBand="0" w:oddHBand="0" w:evenHBand="0" w:firstRowFirstColumn="0" w:firstRowLastColumn="0" w:lastRowFirstColumn="0" w:lastRowLastColumn="0"/>
+              <w:rPr>
+                <w:rFonts w:ascii="Arial" w:hAnsi="Arial" w:cs="Arial"/>
+                <w:sz w:val="22"/>
+                <w:szCs w:val="22"/>
+              </w:rPr>
+            </w:pPr>
+            <w:r>
+              <w:rPr>
+                <w:rFonts w:ascii="Arial" w:hAnsi="Arial" w:cs="Arial"/>
+                <w:sz w:val="22"/>
+                <w:szCs w:val="22"/>
+              </w:rPr>
+              <w:t>Frontend Backend Integration</w:t>
+            </w:r>
+          </w:p>
+        </w:tc>
+        <w:tc>
+          <w:tcPr>
+            <w:tcW w:w="1771" w:type="dxa"/>
+          </w:tcPr>
+          <w:p>
+            <w:pPr>
+              <w:spacing w:line="360" w:lineRule="auto"/>
+              <w:jc w:val="center"/>
+              <w:cnfStyle w:val="000000000000" w:firstRow="0" w:lastRow="0" w:firstColumn="0" w:lastColumn="0" w:oddVBand="0" w:evenVBand="0" w:oddHBand="0" w:evenHBand="0" w:firstRowFirstColumn="0" w:firstRowLastColumn="0" w:lastRowFirstColumn="0" w:lastRowLastColumn="0"/>
+              <w:rPr>
+                <w:rFonts w:ascii="Arial" w:hAnsi="Arial" w:cs="Arial"/>
+                <w:sz w:val="22"/>
+                <w:szCs w:val="22"/>
+              </w:rPr>
+            </w:pPr>
+            <w:r>
+              <w:rPr>
+                <w:rFonts w:ascii="Arial" w:hAnsi="Arial" w:cs="Arial"/>
+                <w:sz w:val="22"/>
+                <w:szCs w:val="22"/>
+              </w:rPr>
+              <w:t>REST API Calls</w:t>
+            </w:r>
+          </w:p>
+        </w:tc>
+        <w:tc>
+          <w:tcPr>
+            <w:tcW w:w="1920" w:type="dxa"/>
+          </w:tcPr>
+          <w:p>
+            <w:pPr>
+              <w:spacing w:line="360" w:lineRule="auto"/>
+              <w:jc w:val="center"/>
+              <w:cnfStyle w:val="000000000000" w:firstRow="0" w:lastRow="0" w:firstColumn="0" w:lastColumn="0" w:oddVBand="0" w:evenVBand="0" w:oddHBand="0" w:evenHBand="0" w:firstRowFirstColumn="0" w:firstRowLastColumn="0" w:lastRowFirstColumn="0" w:lastRowLastColumn="0"/>
+              <w:rPr>
+                <w:rFonts w:ascii="Arial" w:hAnsi="Arial" w:cs="Arial"/>
+                <w:sz w:val="22"/>
+                <w:szCs w:val="22"/>
+              </w:rPr>
+            </w:pPr>
+            <w:r>
+              <w:rPr>
+                <w:rFonts w:ascii="Arial" w:hAnsi="Arial" w:cs="Arial"/>
+                <w:sz w:val="22"/>
+                <w:szCs w:val="22"/>
+              </w:rPr>
+              <w:t>Correct request/response flow</w:t>
+            </w:r>
+          </w:p>
+        </w:tc>
+        <w:tc>
+          <w:tcPr>
+            <w:tcW w:w="1778" w:type="dxa"/>
+            <w:tcBorders>
+              <w:bottom w:val="single" w:sz="4" w:space="0" w:color="60CAF3" w:themeColor="accent4" w:themeTint="99"/>
+            </w:tcBorders>
+          </w:tcPr>
+          <w:p>
+            <w:pPr>
+              <w:spacing w:line="360" w:lineRule="auto"/>
+              <w:jc w:val="center"/>
+              <w:cnfStyle w:val="000000000000" w:firstRow="0" w:lastRow="0" w:firstColumn="0" w:lastColumn="0" w:oddVBand="0" w:evenVBand="0" w:oddHBand="0" w:evenHBand="0" w:firstRowFirstColumn="0" w:firstRowLastColumn="0" w:lastRowFirstColumn="0" w:lastRowLastColumn="0"/>
+              <w:rPr>
+                <w:rFonts w:ascii="Arial" w:hAnsi="Arial" w:cs="Arial"/>
+                <w:sz w:val="22"/>
+                <w:szCs w:val="22"/>
+              </w:rPr>
+            </w:pPr>
+            <w:r>
+              <w:rPr>
+                <w:rFonts w:ascii="Arial" w:hAnsi="Arial" w:cs="Arial"/>
+                <w:sz w:val="22"/>
+                <w:szCs w:val="22"/>
+              </w:rPr>
+              <w:t>Passed</w:t>
+            </w:r>
+          </w:p>
+        </w:tc>
+      </w:tr>
+    </w:tbl>
+    <w:p>
+      <w:pPr>
+        <w:spacing w:line="360" w:lineRule="auto"/>
+        <w:jc w:val="center"/>
+        <w:rPr>
+          <w:rFonts w:ascii="Arial" w:hAnsi="Arial" w:cs="Arial"/>
+        </w:rPr>
+      </w:pPr>
+      <w:r>
+        <w:rPr>
+          <w:rFonts w:ascii="Arial" w:hAnsi="Arial" w:cs="Arial"/>
+          <w:sz w:val="22"/>
+          <w:szCs w:val="22"/>
+        </w:rPr>
+        <w:br w:type="textWrapping" w:clear="all"/>
+      </w:r>
+      <w:r>
+        <w:rPr>
+          <w:rFonts w:ascii="Arial" w:hAnsi="Arial" w:cs="Arial"/>
+        </w:rPr>
+        <w:t>Table.1 Test Case Table</w:t>
       </w:r>
     </w:p>
     <w:p>
@@ -5060,7 +6796,7 @@
           <w:szCs w:val="24"/>
         </w:rPr>
       </w:pPr>
-      <w:bookmarkStart w:id="19" w:name="_Toc219821171"/>
+      <w:bookmarkStart w:id="19" w:name="_Toc219894300"/>
       <w:r>
         <w:rPr>
           <w:rFonts w:ascii="Arial" w:hAnsi="Arial" w:cs="Arial"/>
@@ -5114,7 +6850,7 @@
           <w:szCs w:val="22"/>
         </w:rPr>
       </w:pPr>
-      <w:bookmarkStart w:id="20" w:name="_Toc219821172"/>
+      <w:bookmarkStart w:id="20" w:name="_Toc219894301"/>
       <w:r>
         <w:rPr>
           <w:rStyle w:val="Heading2Char"/>
@@ -5164,7 +6900,87 @@
           <w:sz w:val="22"/>
           <w:szCs w:val="22"/>
         </w:rPr>
-        <w:t>The range of automatic model selection is another drawback. For both classification and regression tasks the system assesses a small number of traditional machine learning models. The system does not yet support more sophisticated models like gradient boosting frameworks or neural networks, even though this models are adequate to show automated selection and pipeline development. Furthermore the system may not be able to optimal predictive performance on increasingly complicated datsets because hyperparameter optimization is restricted to default setups.</w:t>
+        <w:t>The range of automatic model selection is another drawback. For both classification and regression tasks the system assesses a small number of traditional machine learning models. The system does not yet support more sophisticated models like gradient boosting frameworks or neural networks, even though this models are adequate to show automated selection and pipeline development.</w:t>
+      </w:r>
+      <w:r>
+        <w:rPr>
+          <w:rFonts w:ascii="Arial" w:hAnsi="Arial" w:cs="Arial"/>
+          <w:sz w:val="22"/>
+          <w:szCs w:val="22"/>
+        </w:rPr>
+        <w:t xml:space="preserve"> </w:t>
+      </w:r>
+      <w:r>
+        <w:rPr>
+          <w:rFonts w:ascii="Arial" w:hAnsi="Arial" w:cs="Arial"/>
+          <w:sz w:val="22"/>
+          <w:szCs w:val="22"/>
+        </w:rPr>
+        <w:t>Furthermore</w:t>
+      </w:r>
+      <w:r>
+        <w:rPr>
+          <w:rFonts w:ascii="Arial" w:hAnsi="Arial" w:cs="Arial"/>
+          <w:sz w:val="22"/>
+          <w:szCs w:val="22"/>
+        </w:rPr>
+        <w:t>,</w:t>
+      </w:r>
+      <w:r>
+        <w:rPr>
+          <w:rFonts w:ascii="Arial" w:hAnsi="Arial" w:cs="Arial"/>
+          <w:sz w:val="22"/>
+          <w:szCs w:val="22"/>
+        </w:rPr>
+        <w:t xml:space="preserve"> the system may not be able to optimal</w:t>
+      </w:r>
+      <w:r>
+        <w:rPr>
+          <w:rFonts w:ascii="Arial" w:hAnsi="Arial" w:cs="Arial"/>
+          <w:sz w:val="22"/>
+          <w:szCs w:val="22"/>
+        </w:rPr>
+        <w:t>ly</w:t>
+      </w:r>
+      <w:r>
+        <w:rPr>
+          <w:rFonts w:ascii="Arial" w:hAnsi="Arial" w:cs="Arial"/>
+          <w:sz w:val="22"/>
+          <w:szCs w:val="22"/>
+        </w:rPr>
+        <w:t xml:space="preserve"> predict</w:t>
+      </w:r>
+      <w:r>
+        <w:rPr>
+          <w:rFonts w:ascii="Arial" w:hAnsi="Arial" w:cs="Arial"/>
+          <w:sz w:val="22"/>
+          <w:szCs w:val="22"/>
+        </w:rPr>
+        <w:t xml:space="preserve"> </w:t>
+      </w:r>
+      <w:r>
+        <w:rPr>
+          <w:rFonts w:ascii="Arial" w:hAnsi="Arial" w:cs="Arial"/>
+          <w:sz w:val="22"/>
+          <w:szCs w:val="22"/>
+        </w:rPr>
+        <w:t>performance on increasingly complicated dat</w:t>
+      </w:r>
+      <w:r>
+        <w:rPr>
+          <w:rFonts w:ascii="Arial" w:hAnsi="Arial" w:cs="Arial"/>
+          <w:sz w:val="22"/>
+          <w:szCs w:val="22"/>
+        </w:rPr>
+        <w:t>a</w:t>
+      </w:r>
+      <w:r>
+        <w:rPr>
+          <w:rFonts w:ascii="Arial" w:hAnsi="Arial" w:cs="Arial"/>
+          <w:sz w:val="22"/>
+          <w:szCs w:val="22"/>
+        </w:rPr>
+        <w:t>sets because hyperparameter optimization is restricted to default setups.</w:t>
       </w:r>
     </w:p>
     <w:p>
@@ -5216,7 +7032,7 @@
           <w:szCs w:val="22"/>
         </w:rPr>
       </w:pPr>
-      <w:bookmarkStart w:id="21" w:name="_Toc219821173"/>
+      <w:bookmarkStart w:id="21" w:name="_Toc219894302"/>
       <w:r>
         <w:rPr>
           <w:rStyle w:val="Heading2Char"/>
@@ -5327,7 +7143,7 @@
           <w:szCs w:val="22"/>
         </w:rPr>
       </w:pPr>
-      <w:bookmarkStart w:id="22" w:name="_Toc219821174"/>
+      <w:bookmarkStart w:id="22" w:name="_Toc219894303"/>
       <w:r>
         <w:rPr>
           <w:rStyle w:val="Heading2Char"/>
@@ -5430,6 +7246,7 @@
           <w:ilvl w:val="0"/>
           <w:numId w:val="2"/>
         </w:numPr>
+        <w:spacing w:line="360" w:lineRule="auto"/>
         <w:rPr>
           <w:rFonts w:ascii="Arial" w:hAnsi="Arial" w:cs="Arial"/>
           <w:b/>
@@ -5439,6 +7256,7 @@
           <w:szCs w:val="24"/>
         </w:rPr>
       </w:pPr>
+      <w:bookmarkStart w:id="23" w:name="_Toc219894304"/>
       <w:r>
         <w:rPr>
           <w:rFonts w:ascii="Arial" w:hAnsi="Arial" w:cs="Arial"/>
@@ -5451,27 +7269,55 @@
         <w:lastRenderedPageBreak/>
         <w:t>RESULTS AND DISCUSSION:</w:t>
       </w:r>
-    </w:p>
-    <w:p>
-      <w:pPr>
-        <w:jc w:val="both"/>
-        <w:rPr>
-          <w:rFonts w:ascii="Arial" w:hAnsi="Arial" w:cs="Arial"/>
-          <w:sz w:val="22"/>
-          <w:szCs w:val="22"/>
-        </w:rPr>
-      </w:pPr>
-      <w:r>
-        <w:rPr>
-          <w:rFonts w:ascii="Arial" w:hAnsi="Arial" w:cs="Arial"/>
-          <w:sz w:val="22"/>
-          <w:szCs w:val="22"/>
-        </w:rPr>
-        <w:t>The Auto-ML Pipeline Builder’s outcome shows that the system effectively automates important phases of the machine learning workflow while preserving user control and transparency. The pipeline creation interface, shown in Fig.2 allows users to upload dataset and choose the target column. This demonstrates that the technology allows for simple configuration withput requiring any prior knowledge of machine learning.</w:t>
-      </w:r>
-    </w:p>
-    <w:p>
-      <w:pPr>
+      <w:bookmarkEnd w:id="23"/>
+    </w:p>
+    <w:p>
+      <w:pPr>
+        <w:spacing w:line="360" w:lineRule="auto"/>
+        <w:jc w:val="both"/>
+      </w:pPr>
+      <w:r>
+        <w:t>The Auto-ML Pipeline Builder’s implementation and testing results are shown and discussed in this section. Instead of only giving numerical performance result, the discussion focuses on how the observed outcomes verify the system design and project objectives. To give specific proof of functionality, the implemented systems visual output are shown below.</w:t>
+      </w:r>
+    </w:p>
+    <w:p>
+      <w:pPr>
+        <w:spacing w:line="360" w:lineRule="auto"/>
+        <w:jc w:val="both"/>
+        <w:rPr>
+          <w:rFonts w:ascii="Arial" w:hAnsi="Arial" w:cs="Arial"/>
+          <w:sz w:val="22"/>
+          <w:szCs w:val="22"/>
+        </w:rPr>
+      </w:pPr>
+      <w:r>
+        <w:rPr>
+          <w:rFonts w:ascii="Arial" w:hAnsi="Arial" w:cs="Arial"/>
+          <w:sz w:val="22"/>
+          <w:szCs w:val="22"/>
+        </w:rPr>
+        <w:t>The Auto-ML Pipeline Builder’s outcome shows that the system effectively automates important phases of the machine learning workflow while preserving user control and transparency. The pipeline creation interface, shown in Fig.2 allows users to upload dataset and choose the target column. This demonstrates that the technology allows for simple configuration with</w:t>
+      </w:r>
+      <w:r>
+        <w:rPr>
+          <w:rFonts w:ascii="Arial" w:hAnsi="Arial" w:cs="Arial"/>
+          <w:sz w:val="22"/>
+          <w:szCs w:val="22"/>
+        </w:rPr>
+        <w:t>o</w:t>
+      </w:r>
+      <w:r>
+        <w:rPr>
+          <w:rFonts w:ascii="Arial" w:hAnsi="Arial" w:cs="Arial"/>
+          <w:sz w:val="22"/>
+          <w:szCs w:val="22"/>
+        </w:rPr>
+        <w:t>ut requiring any prior knowledge of machine learning.</w:t>
+      </w:r>
+    </w:p>
+    <w:p>
+      <w:pPr>
+        <w:spacing w:line="360" w:lineRule="auto"/>
         <w:jc w:val="both"/>
         <w:rPr>
           <w:rFonts w:ascii="Arial" w:hAnsi="Arial" w:cs="Arial"/>
@@ -5490,39 +7336,441 @@
     </w:p>
     <w:p>
       <w:pPr>
-        <w:jc w:val="both"/>
-        <w:rPr>
-          <w:rFonts w:ascii="Arial" w:hAnsi="Arial" w:cs="Arial"/>
-          <w:sz w:val="22"/>
-          <w:szCs w:val="22"/>
-        </w:rPr>
-      </w:pPr>
-      <w:r>
-        <w:rPr>
-          <w:rFonts w:ascii="Arial" w:hAnsi="Arial" w:cs="Arial"/>
-          <w:sz w:val="22"/>
-          <w:szCs w:val="22"/>
-        </w:rPr>
-        <w:t>The detailed representation of a finished pipeline, including the model that was automatically chosen and the associated evaluation metric is shown in Fig.4. The findings demonstrate that the system regularly choses suitable models based on emperical performance for both classification and regression tasks. This validates the accuracy of the service layer’s automatic model selection mechanism.</w:t>
-      </w:r>
-    </w:p>
-    <w:p>
-      <w:pPr>
-        <w:jc w:val="both"/>
-        <w:rPr>
-          <w:rFonts w:ascii="Arial" w:hAnsi="Arial" w:cs="Arial"/>
-          <w:sz w:val="22"/>
-          <w:szCs w:val="22"/>
-        </w:rPr>
-      </w:pPr>
-      <w:r>
-        <w:rPr>
-          <w:rFonts w:ascii="Arial" w:hAnsi="Arial" w:cs="Arial"/>
-          <w:sz w:val="22"/>
-          <w:szCs w:val="22"/>
-        </w:rPr>
-        <w:t>The creation of reusable machine learning piipeline code is one of the project’s main results.</w:t>
-      </w:r>
+        <w:spacing w:line="360" w:lineRule="auto"/>
+        <w:jc w:val="both"/>
+        <w:rPr>
+          <w:rFonts w:ascii="Arial" w:hAnsi="Arial" w:cs="Arial"/>
+          <w:sz w:val="22"/>
+          <w:szCs w:val="22"/>
+        </w:rPr>
+      </w:pPr>
+      <w:r>
+        <w:rPr>
+          <w:rFonts w:ascii="Arial" w:hAnsi="Arial" w:cs="Arial"/>
+          <w:sz w:val="22"/>
+          <w:szCs w:val="22"/>
+        </w:rPr>
+        <w:t>The detailed representation of a finished pipeline, including the model that was automatically chosen and the associated evaluation metric is shown in Fig.4. The findings demonstrate that the system regularly cho</w:t>
+      </w:r>
+      <w:r>
+        <w:rPr>
+          <w:rFonts w:ascii="Arial" w:hAnsi="Arial" w:cs="Arial"/>
+          <w:sz w:val="22"/>
+          <w:szCs w:val="22"/>
+        </w:rPr>
+        <w:t>o</w:t>
+      </w:r>
+      <w:r>
+        <w:rPr>
+          <w:rFonts w:ascii="Arial" w:hAnsi="Arial" w:cs="Arial"/>
+          <w:sz w:val="22"/>
+          <w:szCs w:val="22"/>
+        </w:rPr>
+        <w:t>ses suitable models based on empi</w:t>
+      </w:r>
+      <w:r>
+        <w:rPr>
+          <w:rFonts w:ascii="Arial" w:hAnsi="Arial" w:cs="Arial"/>
+          <w:sz w:val="22"/>
+          <w:szCs w:val="22"/>
+        </w:rPr>
+        <w:t>ri</w:t>
+      </w:r>
+      <w:r>
+        <w:rPr>
+          <w:rFonts w:ascii="Arial" w:hAnsi="Arial" w:cs="Arial"/>
+          <w:sz w:val="22"/>
+          <w:szCs w:val="22"/>
+        </w:rPr>
+        <w:t>cal performance for both classification and regression tasks. This validates the accuracy of the service layer’s automatic model selection mechanism.</w:t>
+      </w:r>
+    </w:p>
+    <w:p>
+      <w:pPr>
+        <w:spacing w:line="360" w:lineRule="auto"/>
+        <w:jc w:val="both"/>
+        <w:rPr>
+          <w:rFonts w:ascii="Arial" w:hAnsi="Arial" w:cs="Arial"/>
+          <w:sz w:val="22"/>
+          <w:szCs w:val="22"/>
+        </w:rPr>
+      </w:pPr>
+      <w:r>
+        <w:rPr>
+          <w:rFonts w:ascii="Arial" w:hAnsi="Arial" w:cs="Arial"/>
+          <w:sz w:val="22"/>
+          <w:szCs w:val="22"/>
+        </w:rPr>
+        <w:t>The creation of reusable machine learning pipeline code is one of the project’s main results.</w:t>
+      </w:r>
+      <w:r>
+        <w:rPr>
+          <w:rFonts w:ascii="Arial" w:hAnsi="Arial" w:cs="Arial"/>
+          <w:sz w:val="22"/>
+          <w:szCs w:val="22"/>
+        </w:rPr>
+        <w:t xml:space="preserve"> An example of the downloadable python pipeline script produced by the system is displayed in Fig.5. The script can be executed on any platform and contains evaluation logic, model training and data preprocessing. The transparency and reusability issues found in current AutoML systems are directly addressed by this outcome. </w:t>
+      </w:r>
+    </w:p>
+    <w:p>
+      <w:pPr>
+        <w:spacing w:line="360" w:lineRule="auto"/>
+        <w:jc w:val="both"/>
+        <w:rPr>
+          <w:rFonts w:ascii="Arial" w:hAnsi="Arial" w:cs="Arial"/>
+          <w:sz w:val="22"/>
+          <w:szCs w:val="22"/>
+        </w:rPr>
+      </w:pPr>
+      <w:r>
+        <w:rPr>
+          <w:rFonts w:ascii="Arial" w:hAnsi="Arial" w:cs="Arial"/>
+          <w:sz w:val="22"/>
+          <w:szCs w:val="22"/>
+        </w:rPr>
+        <w:t xml:space="preserve">As seen in Fig.6 the downloaded pipeline script’s accuracy was further confirmed by running them outside of the system context. The produced pipeline are not descriptive but completely functional as confirmed by the evaluation result’s successful execution and replication. This strengthens the project’s contribution to AutoML systems automation and reusability. </w:t>
+      </w:r>
+    </w:p>
+    <w:p>
+      <w:pPr>
+        <w:spacing w:line="360" w:lineRule="auto"/>
+        <w:jc w:val="both"/>
+        <w:rPr>
+          <w:rFonts w:ascii="Arial" w:hAnsi="Arial" w:cs="Arial"/>
+          <w:sz w:val="22"/>
+          <w:szCs w:val="22"/>
+        </w:rPr>
+      </w:pPr>
+      <w:r>
+        <w:rPr>
+          <w:rFonts w:ascii="Arial" w:hAnsi="Arial" w:cs="Arial"/>
+          <w:sz w:val="22"/>
+          <w:szCs w:val="22"/>
+        </w:rPr>
+        <w:t xml:space="preserve">The findings show that the selected layered architecture enables dependable integration of machine learning functionality into a web-based system from the standpoint of software engineering. Debugging and incremental improvement throughout development were made easier by the clear division of the responsibilities between the frontend, application logic, </w:t>
+      </w:r>
+      <w:r>
+        <w:rPr>
+          <w:rFonts w:ascii="Arial" w:hAnsi="Arial" w:cs="Arial"/>
+          <w:sz w:val="22"/>
+          <w:szCs w:val="22"/>
+        </w:rPr>
+        <w:lastRenderedPageBreak/>
+        <w:t>service layer and artifact management. The outcomes also draw attention to the system design’s inherent trade-offs. The system does not strive to match the optimization depth of big AutoML platforms, even though it achieves automation and transparency. This delibirate trade-off fits with the project’s focus on usability, interprtability and maintainability.</w:t>
+      </w:r>
+    </w:p>
+    <w:p>
+      <w:pPr>
+        <w:spacing w:line="360" w:lineRule="auto"/>
+        <w:jc w:val="both"/>
+        <w:rPr>
+          <w:rFonts w:ascii="Arial" w:hAnsi="Arial" w:cs="Arial"/>
+          <w:sz w:val="22"/>
+          <w:szCs w:val="22"/>
+        </w:rPr>
+      </w:pPr>
+      <w:r>
+        <w:rPr>
+          <w:rFonts w:ascii="Arial" w:hAnsi="Arial" w:cs="Arial"/>
+          <w:sz w:val="22"/>
+          <w:szCs w:val="22"/>
+        </w:rPr>
+        <w:t>Overall, the results indicate that the Auto-ML Pipeline Builder achieve it’s goals. The system effectively automates important steps in the machine learning workflow, produces outputs that are easy to understand and gives user access to reusable pipeline artifacts. These results show that strong software engineering principles combined with automation can lead to meaningful AutoML solutions.</w:t>
+      </w:r>
+    </w:p>
+    <w:p>
+      <w:pPr>
+        <w:spacing w:line="360" w:lineRule="auto"/>
+        <w:jc w:val="both"/>
+        <w:rPr>
+          <w:rFonts w:ascii="Arial" w:hAnsi="Arial" w:cs="Arial"/>
+          <w:sz w:val="22"/>
+          <w:szCs w:val="22"/>
+        </w:rPr>
+      </w:pPr>
+    </w:p>
+    <w:p>
+      <w:pPr>
+        <w:pStyle w:val="Heading1"/>
+        <w:numPr>
+          <w:ilvl w:val="0"/>
+          <w:numId w:val="2"/>
+        </w:numPr>
+        <w:spacing w:line="360" w:lineRule="auto"/>
+        <w:rPr>
+          <w:rFonts w:ascii="Arial" w:hAnsi="Arial" w:cs="Arial"/>
+          <w:b/>
+          <w:bCs/>
+          <w:color w:val="000000" w:themeColor="text1"/>
+          <w:sz w:val="24"/>
+          <w:szCs w:val="24"/>
+        </w:rPr>
+      </w:pPr>
+      <w:bookmarkStart w:id="24" w:name="_Toc219894305"/>
+      <w:r>
+        <w:rPr>
+          <w:rFonts w:ascii="Arial" w:hAnsi="Arial" w:cs="Arial"/>
+          <w:b/>
+          <w:bCs/>
+          <w:color w:val="000000" w:themeColor="text1"/>
+          <w:sz w:val="24"/>
+          <w:szCs w:val="24"/>
+        </w:rPr>
+        <w:t>CONCLUSION AND FUTURE WORK:</w:t>
+      </w:r>
+      <w:bookmarkEnd w:id="24"/>
+    </w:p>
+    <w:p>
+      <w:pPr>
+        <w:pStyle w:val="ListParagraph"/>
+        <w:numPr>
+          <w:ilvl w:val="1"/>
+          <w:numId w:val="2"/>
+        </w:numPr>
+        <w:spacing w:line="360" w:lineRule="auto"/>
+        <w:rPr>
+          <w:rStyle w:val="Heading2Char"/>
+          <w:rFonts w:ascii="Arial" w:hAnsi="Arial" w:cs="Arial"/>
+          <w:b/>
+          <w:bCs/>
+          <w:color w:val="000000" w:themeColor="text1"/>
+          <w:sz w:val="22"/>
+          <w:szCs w:val="22"/>
+        </w:rPr>
+      </w:pPr>
+      <w:bookmarkStart w:id="25" w:name="_Toc219894306"/>
+      <w:r>
+        <w:rPr>
+          <w:rStyle w:val="Heading2Char"/>
+          <w:rFonts w:ascii="Arial" w:hAnsi="Arial" w:cs="Arial"/>
+          <w:b/>
+          <w:bCs/>
+          <w:color w:val="000000" w:themeColor="text1"/>
+          <w:sz w:val="22"/>
+          <w:szCs w:val="22"/>
+        </w:rPr>
+        <w:t>Conclusion:</w:t>
+      </w:r>
+      <w:bookmarkEnd w:id="25"/>
+    </w:p>
+    <w:p>
+      <w:pPr>
+        <w:spacing w:line="360" w:lineRule="auto"/>
+        <w:jc w:val="both"/>
+        <w:rPr>
+          <w:rFonts w:ascii="Arial" w:hAnsi="Arial" w:cs="Arial"/>
+          <w:sz w:val="22"/>
+          <w:szCs w:val="22"/>
+        </w:rPr>
+      </w:pPr>
+      <w:r>
+        <w:rPr>
+          <w:rFonts w:ascii="Arial" w:hAnsi="Arial" w:cs="Arial"/>
+          <w:sz w:val="22"/>
+          <w:szCs w:val="22"/>
+        </w:rPr>
+        <w:t>In this project</w:t>
+      </w:r>
+      <w:r>
+        <w:rPr>
+          <w:rFonts w:ascii="Arial" w:hAnsi="Arial" w:cs="Arial"/>
+          <w:sz w:val="22"/>
+          <w:szCs w:val="22"/>
+        </w:rPr>
+        <w:t>, an Auto-ML Pipeline Builder that maintains transparency and user control while automating important steps of the machine learning workflow was designed, implemented and evaluated. The maoin goal was to create a software engineering focused AutoML system that produces reusable and human-readable pipeline code in additaion to automatically choosing a suitable machine learning model. The outcome shows that this goal was accomplished.</w:t>
+      </w:r>
+    </w:p>
+    <w:p>
+      <w:pPr>
+        <w:spacing w:line="360" w:lineRule="auto"/>
+        <w:jc w:val="both"/>
+        <w:rPr>
+          <w:rFonts w:ascii="Arial" w:hAnsi="Arial" w:cs="Arial"/>
+          <w:sz w:val="22"/>
+          <w:szCs w:val="22"/>
+        </w:rPr>
+      </w:pPr>
+      <w:r>
+        <w:rPr>
+          <w:rFonts w:ascii="Arial" w:hAnsi="Arial" w:cs="Arial"/>
+          <w:sz w:val="22"/>
+          <w:szCs w:val="22"/>
+        </w:rPr>
+        <w:t>The system combines a web-based interface with RESTful backend that carries out automated dataset analysis, model selection, evaluation and pipeline generation using a layered design and distinct sepration of concerns. The suggested approach prioritizes interpretability and reusability by enabling user to download full python pipeline scripts in contrast to many current AutoML platforms that functionn as black-box solutions. This scripts can be run or expanded without regard to the platform and contain preprocessing, model training and evaluation logic.</w:t>
+      </w:r>
+    </w:p>
+    <w:p>
+      <w:pPr>
+        <w:spacing w:line="360" w:lineRule="auto"/>
+        <w:jc w:val="both"/>
+        <w:rPr>
+          <w:rFonts w:ascii="Arial" w:hAnsi="Arial" w:cs="Arial"/>
+          <w:sz w:val="22"/>
+          <w:szCs w:val="22"/>
+        </w:rPr>
+      </w:pPr>
+      <w:r>
+        <w:rPr>
+          <w:rFonts w:ascii="Arial" w:hAnsi="Arial" w:cs="Arial"/>
+          <w:sz w:val="22"/>
+          <w:szCs w:val="22"/>
+        </w:rPr>
+        <w:t xml:space="preserve">The assessment and conversatiion verified that the system consistently differentiates between classification and regression tasks, chooses appropriate models based on empirical performance and gives users insightful feedback via an easy to use interface. </w:t>
+      </w:r>
+      <w:r>
+        <w:rPr>
+          <w:rFonts w:ascii="Arial" w:hAnsi="Arial" w:cs="Arial"/>
+          <w:sz w:val="22"/>
+          <w:szCs w:val="22"/>
+        </w:rPr>
+        <w:t>The study shows how well known design concepts such as modularity, interface based communication and layered architecture may be successfully applied to machine learning system from the standpoint of software engineering. All things considered, the Auto-ML Pipeline Builder offers a useful and instructive interpretation of AutoML that closes the gap between automation and transparency found in recent studies.</w:t>
+      </w:r>
+    </w:p>
+    <w:p>
+      <w:pPr>
+        <w:rPr>
+          <w:rFonts w:ascii="Arial" w:hAnsi="Arial" w:cs="Arial"/>
+          <w:sz w:val="22"/>
+          <w:szCs w:val="22"/>
+        </w:rPr>
+      </w:pPr>
+    </w:p>
+    <w:p>
+      <w:pPr>
+        <w:pStyle w:val="ListParagraph"/>
+        <w:numPr>
+          <w:ilvl w:val="1"/>
+          <w:numId w:val="2"/>
+        </w:numPr>
+        <w:jc w:val="both"/>
+        <w:rPr>
+          <w:rStyle w:val="Heading2Char"/>
+          <w:rFonts w:ascii="Arial" w:hAnsi="Arial" w:cs="Arial"/>
+          <w:b/>
+          <w:bCs/>
+          <w:color w:val="000000" w:themeColor="text1"/>
+          <w:sz w:val="22"/>
+          <w:szCs w:val="22"/>
+        </w:rPr>
+      </w:pPr>
+      <w:bookmarkStart w:id="26" w:name="_Toc219894307"/>
+      <w:r>
+        <w:rPr>
+          <w:rStyle w:val="Heading2Char"/>
+          <w:rFonts w:ascii="Arial" w:hAnsi="Arial" w:cs="Arial"/>
+          <w:b/>
+          <w:bCs/>
+          <w:color w:val="000000" w:themeColor="text1"/>
+          <w:sz w:val="22"/>
+          <w:szCs w:val="22"/>
+        </w:rPr>
+        <w:lastRenderedPageBreak/>
+        <w:t>Future Work:</w:t>
+      </w:r>
+      <w:bookmarkEnd w:id="26"/>
+    </w:p>
+    <w:p>
+      <w:pPr>
+        <w:spacing w:line="360" w:lineRule="auto"/>
+        <w:jc w:val="both"/>
+        <w:rPr>
+          <w:rFonts w:ascii="Arial" w:hAnsi="Arial" w:cs="Arial"/>
+          <w:sz w:val="22"/>
+          <w:szCs w:val="22"/>
+        </w:rPr>
+      </w:pPr>
+      <w:r>
+        <w:rPr>
+          <w:rFonts w:ascii="Arial" w:hAnsi="Arial" w:cs="Arial"/>
+          <w:sz w:val="22"/>
+          <w:szCs w:val="22"/>
+        </w:rPr>
+        <w:t>Even though the project achieves its goals, there are still a nuber of chances for further development and expansion. Integrating permanent storage such as relational or NoSQL database, to preserve pipeline metadata throughout system restarts and enable lomg-term experiment tracking is a crucial area for future research. This would bring the system closer to contemporary methods for managing ML experiments.</w:t>
+      </w:r>
+    </w:p>
+    <w:p>
+      <w:pPr>
+        <w:spacing w:line="360" w:lineRule="auto"/>
+        <w:jc w:val="both"/>
+        <w:rPr>
+          <w:rFonts w:ascii="Arial" w:hAnsi="Arial" w:cs="Arial"/>
+          <w:sz w:val="22"/>
+          <w:szCs w:val="22"/>
+        </w:rPr>
+      </w:pPr>
+      <w:r>
+        <w:rPr>
+          <w:rFonts w:ascii="Arial" w:hAnsi="Arial" w:cs="Arial"/>
+          <w:sz w:val="22"/>
+          <w:szCs w:val="22"/>
+        </w:rPr>
+        <w:t>Future iterations of the system may include a wider variety of models and sophisticated methodologies like neural networks and gradient boosting techniques in terms of AutoML capabilities. The robustness and dependibility of model evaluation would also be enhanced by incorporating automated hyperparameter optimization and cross-validation techniques, bringing the system into line with current AutoML research trends centered on optimization depth.</w:t>
+      </w:r>
+    </w:p>
+    <w:p>
+      <w:pPr>
+        <w:spacing w:line="360" w:lineRule="auto"/>
+        <w:jc w:val="both"/>
+        <w:rPr>
+          <w:rFonts w:ascii="Arial" w:hAnsi="Arial" w:cs="Arial"/>
+          <w:sz w:val="22"/>
+          <w:szCs w:val="22"/>
+        </w:rPr>
+      </w:pPr>
+      <w:r>
+        <w:rPr>
+          <w:rFonts w:ascii="Arial" w:hAnsi="Arial" w:cs="Arial"/>
+          <w:sz w:val="22"/>
+          <w:szCs w:val="22"/>
+        </w:rPr>
+        <w:t>Improving automated feature engineering is another exciting subject for future research. Feature transformation and selection are becoming more and more important aspects of pipeline performance in recent AutoML research. While preserving the explicit and readable pipeline structure that sets this project apart, automated feature engineering modules would significantly save manual labor.</w:t>
+      </w:r>
+    </w:p>
+    <w:p>
+      <w:pPr>
+        <w:spacing w:line="360" w:lineRule="auto"/>
+        <w:jc w:val="both"/>
+        <w:rPr>
+          <w:rFonts w:ascii="Arial" w:hAnsi="Arial" w:cs="Arial"/>
+          <w:sz w:val="22"/>
+          <w:szCs w:val="22"/>
+        </w:rPr>
+      </w:pPr>
+      <w:r>
+        <w:rPr>
+          <w:rFonts w:ascii="Arial" w:hAnsi="Arial" w:cs="Arial"/>
+          <w:sz w:val="22"/>
+          <w:szCs w:val="22"/>
+        </w:rPr>
+        <w:t xml:space="preserve">Future development may focus on cloud-based deployment support, role-based access and user authentication from a usability and deployment standpoint. These improvements would make the system appropriate for large-scale academic or organizational settings and allow for collaborative usage. Additionally, the project would be in line with new research trends that emphasize interpretability and trust in AutoML systems if the system were expanded to accommodate model explainability techniques like feature importance for post-hoc explanation methods. </w:t>
+      </w:r>
+    </w:p>
+    <w:p>
+      <w:pPr>
+        <w:rPr>
+          <w:rStyle w:val="Heading2Char"/>
+          <w:rFonts w:ascii="Arial" w:hAnsi="Arial" w:cs="Arial"/>
+          <w:color w:val="000000" w:themeColor="text1"/>
+          <w:sz w:val="22"/>
+          <w:szCs w:val="22"/>
+        </w:rPr>
+      </w:pPr>
+    </w:p>
+    <w:p>
+      <w:pPr>
+        <w:pStyle w:val="ListParagraph"/>
+        <w:ind w:left="380"/>
+      </w:pPr>
+    </w:p>
+    <w:p>
+      <w:pPr>
+        <w:jc w:val="both"/>
+        <w:rPr>
+          <w:rFonts w:ascii="Arial" w:hAnsi="Arial" w:cs="Arial"/>
+          <w:sz w:val="22"/>
+          <w:szCs w:val="22"/>
+        </w:rPr>
+      </w:pPr>
     </w:p>
     <w:sectPr>
       <w:headerReference w:type="default" r:id="rId9"/>
@@ -7991,6 +10239,234 @@
       <w:szCs w:val="20"/>
     </w:rPr>
   </w:style>
+  <w:style w:type="table" w:styleId="TableGrid">
+    <w:name w:val="Table Grid"/>
+    <w:basedOn w:val="TableNormal"/>
+    <w:uiPriority w:val="39"/>
+    <w:rsid w:val="00385BF8"/>
+    <w:pPr>
+      <w:spacing w:after="0" w:line="240" w:lineRule="auto"/>
+    </w:pPr>
+    <w:tblPr>
+      <w:tblBorders>
+        <w:top w:val="single" w:sz="4" w:space="0" w:color="auto"/>
+        <w:left w:val="single" w:sz="4" w:space="0" w:color="auto"/>
+        <w:bottom w:val="single" w:sz="4" w:space="0" w:color="auto"/>
+        <w:right w:val="single" w:sz="4" w:space="0" w:color="auto"/>
+        <w:insideH w:val="single" w:sz="4" w:space="0" w:color="auto"/>
+        <w:insideV w:val="single" w:sz="4" w:space="0" w:color="auto"/>
+      </w:tblBorders>
+    </w:tblPr>
+  </w:style>
+  <w:style w:type="table" w:styleId="GridTable1Light">
+    <w:name w:val="Grid Table 1 Light"/>
+    <w:basedOn w:val="TableNormal"/>
+    <w:uiPriority w:val="46"/>
+    <w:rsid w:val="00385BF8"/>
+    <w:pPr>
+      <w:spacing w:after="0" w:line="240" w:lineRule="auto"/>
+    </w:pPr>
+    <w:tblPr>
+      <w:tblStyleRowBandSize w:val="1"/>
+      <w:tblStyleColBandSize w:val="1"/>
+      <w:tblBorders>
+        <w:top w:val="single" w:sz="4" w:space="0" w:color="999999" w:themeColor="text1" w:themeTint="66"/>
+        <w:left w:val="single" w:sz="4" w:space="0" w:color="999999" w:themeColor="text1" w:themeTint="66"/>
+        <w:bottom w:val="single" w:sz="4" w:space="0" w:color="999999" w:themeColor="text1" w:themeTint="66"/>
+        <w:right w:val="single" w:sz="4" w:space="0" w:color="999999" w:themeColor="text1" w:themeTint="66"/>
+        <w:insideH w:val="single" w:sz="4" w:space="0" w:color="999999" w:themeColor="text1" w:themeTint="66"/>
+        <w:insideV w:val="single" w:sz="4" w:space="0" w:color="999999" w:themeColor="text1" w:themeTint="66"/>
+      </w:tblBorders>
+    </w:tblPr>
+    <w:tblStylePr w:type="firstRow">
+      <w:rPr>
+        <w:b/>
+        <w:bCs/>
+      </w:rPr>
+      <w:tblPr/>
+      <w:tcPr>
+        <w:tcBorders>
+          <w:bottom w:val="single" w:sz="12" w:space="0" w:color="666666" w:themeColor="text1" w:themeTint="99"/>
+        </w:tcBorders>
+      </w:tcPr>
+    </w:tblStylePr>
+    <w:tblStylePr w:type="lastRow">
+      <w:rPr>
+        <w:b/>
+        <w:bCs/>
+      </w:rPr>
+      <w:tblPr/>
+      <w:tcPr>
+        <w:tcBorders>
+          <w:top w:val="double" w:sz="2" w:space="0" w:color="666666" w:themeColor="text1" w:themeTint="99"/>
+        </w:tcBorders>
+      </w:tcPr>
+    </w:tblStylePr>
+    <w:tblStylePr w:type="firstCol">
+      <w:rPr>
+        <w:b/>
+        <w:bCs/>
+      </w:rPr>
+    </w:tblStylePr>
+    <w:tblStylePr w:type="lastCol">
+      <w:rPr>
+        <w:b/>
+        <w:bCs/>
+      </w:rPr>
+    </w:tblStylePr>
+  </w:style>
+  <w:style w:type="table" w:styleId="GridTable4">
+    <w:name w:val="Grid Table 4"/>
+    <w:basedOn w:val="TableNormal"/>
+    <w:uiPriority w:val="49"/>
+    <w:rsid w:val="00385BF8"/>
+    <w:pPr>
+      <w:spacing w:after="0" w:line="240" w:lineRule="auto"/>
+    </w:pPr>
+    <w:tblPr>
+      <w:tblStyleRowBandSize w:val="1"/>
+      <w:tblStyleColBandSize w:val="1"/>
+      <w:tblBorders>
+        <w:top w:val="single" w:sz="4" w:space="0" w:color="666666" w:themeColor="text1" w:themeTint="99"/>
+        <w:left w:val="single" w:sz="4" w:space="0" w:color="666666" w:themeColor="text1" w:themeTint="99"/>
+        <w:bottom w:val="single" w:sz="4" w:space="0" w:color="666666" w:themeColor="text1" w:themeTint="99"/>
+        <w:right w:val="single" w:sz="4" w:space="0" w:color="666666" w:themeColor="text1" w:themeTint="99"/>
+        <w:insideH w:val="single" w:sz="4" w:space="0" w:color="666666" w:themeColor="text1" w:themeTint="99"/>
+        <w:insideV w:val="single" w:sz="4" w:space="0" w:color="666666" w:themeColor="text1" w:themeTint="99"/>
+      </w:tblBorders>
+    </w:tblPr>
+    <w:tblStylePr w:type="firstRow">
+      <w:rPr>
+        <w:b/>
+        <w:bCs/>
+        <w:color w:val="FFFFFF" w:themeColor="background1"/>
+      </w:rPr>
+      <w:tblPr/>
+      <w:tcPr>
+        <w:tcBorders>
+          <w:top w:val="single" w:sz="4" w:space="0" w:color="000000" w:themeColor="text1"/>
+          <w:left w:val="single" w:sz="4" w:space="0" w:color="000000" w:themeColor="text1"/>
+          <w:bottom w:val="single" w:sz="4" w:space="0" w:color="000000" w:themeColor="text1"/>
+          <w:right w:val="single" w:sz="4" w:space="0" w:color="000000" w:themeColor="text1"/>
+          <w:insideH w:val="nil"/>
+          <w:insideV w:val="nil"/>
+        </w:tcBorders>
+        <w:shd w:val="clear" w:color="auto" w:fill="000000" w:themeFill="text1"/>
+      </w:tcPr>
+    </w:tblStylePr>
+    <w:tblStylePr w:type="lastRow">
+      <w:rPr>
+        <w:b/>
+        <w:bCs/>
+      </w:rPr>
+      <w:tblPr/>
+      <w:tcPr>
+        <w:tcBorders>
+          <w:top w:val="double" w:sz="4" w:space="0" w:color="000000" w:themeColor="text1"/>
+        </w:tcBorders>
+      </w:tcPr>
+    </w:tblStylePr>
+    <w:tblStylePr w:type="firstCol">
+      <w:rPr>
+        <w:b/>
+        <w:bCs/>
+      </w:rPr>
+    </w:tblStylePr>
+    <w:tblStylePr w:type="lastCol">
+      <w:rPr>
+        <w:b/>
+        <w:bCs/>
+      </w:rPr>
+    </w:tblStylePr>
+    <w:tblStylePr w:type="band1Vert">
+      <w:tblPr/>
+      <w:tcPr>
+        <w:shd w:val="clear" w:color="auto" w:fill="CCCCCC" w:themeFill="text1" w:themeFillTint="33"/>
+      </w:tcPr>
+    </w:tblStylePr>
+    <w:tblStylePr w:type="band1Horz">
+      <w:tblPr/>
+      <w:tcPr>
+        <w:shd w:val="clear" w:color="auto" w:fill="CCCCCC" w:themeFill="text1" w:themeFillTint="33"/>
+      </w:tcPr>
+    </w:tblStylePr>
+  </w:style>
+  <w:style w:type="table" w:styleId="GridTable4-Accent4">
+    <w:name w:val="Grid Table 4 Accent 4"/>
+    <w:basedOn w:val="TableNormal"/>
+    <w:uiPriority w:val="49"/>
+    <w:rsid w:val="00385BF8"/>
+    <w:pPr>
+      <w:spacing w:after="0" w:line="240" w:lineRule="auto"/>
+    </w:pPr>
+    <w:tblPr>
+      <w:tblStyleRowBandSize w:val="1"/>
+      <w:tblStyleColBandSize w:val="1"/>
+      <w:tblBorders>
+        <w:top w:val="single" w:sz="4" w:space="0" w:color="60CAF3" w:themeColor="accent4" w:themeTint="99"/>
+        <w:left w:val="single" w:sz="4" w:space="0" w:color="60CAF3" w:themeColor="accent4" w:themeTint="99"/>
+        <w:bottom w:val="single" w:sz="4" w:space="0" w:color="60CAF3" w:themeColor="accent4" w:themeTint="99"/>
+        <w:right w:val="single" w:sz="4" w:space="0" w:color="60CAF3" w:themeColor="accent4" w:themeTint="99"/>
+        <w:insideH w:val="single" w:sz="4" w:space="0" w:color="60CAF3" w:themeColor="accent4" w:themeTint="99"/>
+        <w:insideV w:val="single" w:sz="4" w:space="0" w:color="60CAF3" w:themeColor="accent4" w:themeTint="99"/>
+      </w:tblBorders>
+    </w:tblPr>
+    <w:tblStylePr w:type="firstRow">
+      <w:rPr>
+        <w:b/>
+        <w:bCs/>
+        <w:color w:val="FFFFFF" w:themeColor="background1"/>
+      </w:rPr>
+      <w:tblPr/>
+      <w:tcPr>
+        <w:tcBorders>
+          <w:top w:val="single" w:sz="4" w:space="0" w:color="0F9ED5" w:themeColor="accent4"/>
+          <w:left w:val="single" w:sz="4" w:space="0" w:color="0F9ED5" w:themeColor="accent4"/>
+          <w:bottom w:val="single" w:sz="4" w:space="0" w:color="0F9ED5" w:themeColor="accent4"/>
+          <w:right w:val="single" w:sz="4" w:space="0" w:color="0F9ED5" w:themeColor="accent4"/>
+          <w:insideH w:val="nil"/>
+          <w:insideV w:val="nil"/>
+        </w:tcBorders>
+        <w:shd w:val="clear" w:color="auto" w:fill="0F9ED5" w:themeFill="accent4"/>
+      </w:tcPr>
+    </w:tblStylePr>
+    <w:tblStylePr w:type="lastRow">
+      <w:rPr>
+        <w:b/>
+        <w:bCs/>
+      </w:rPr>
+      <w:tblPr/>
+      <w:tcPr>
+        <w:tcBorders>
+          <w:top w:val="double" w:sz="4" w:space="0" w:color="0F9ED5" w:themeColor="accent4"/>
+        </w:tcBorders>
+      </w:tcPr>
+    </w:tblStylePr>
+    <w:tblStylePr w:type="firstCol">
+      <w:rPr>
+        <w:b/>
+        <w:bCs/>
+      </w:rPr>
+    </w:tblStylePr>
+    <w:tblStylePr w:type="lastCol">
+      <w:rPr>
+        <w:b/>
+        <w:bCs/>
+      </w:rPr>
+    </w:tblStylePr>
+    <w:tblStylePr w:type="band1Vert">
+      <w:tblPr/>
+      <w:tcPr>
+        <w:shd w:val="clear" w:color="auto" w:fill="CAEDFB" w:themeFill="accent4" w:themeFillTint="33"/>
+      </w:tcPr>
+    </w:tblStylePr>
+    <w:tblStylePr w:type="band1Horz">
+      <w:tblPr/>
+      <w:tcPr>
+        <w:shd w:val="clear" w:color="auto" w:fill="CAEDFB" w:themeFill="accent4" w:themeFillTint="33"/>
+      </w:tcPr>
+    </w:tblStylePr>
+  </w:style>
 </w:styles>
 </file>
 
@@ -8314,7 +10790,7 @@
 </file>
 
 <file path=customXml/itemProps1.xml><?xml version="1.0" encoding="utf-8"?>
-<ds:datastoreItem xmlns:ds="http://schemas.openxmlformats.org/officeDocument/2006/customXml" ds:itemID="{4978F685-271F-8940-BF3C-A9D94ECAF867}">
+<ds:datastoreItem xmlns:ds="http://schemas.openxmlformats.org/officeDocument/2006/customXml" ds:itemID="{045979D0-5ED5-8843-9FE8-2475C35250E4}">
   <ds:schemaRefs>
     <ds:schemaRef ds:uri="http://schemas.openxmlformats.org/officeDocument/2006/bibliography"/>
   </ds:schemaRefs>

</xml_diff>